<commit_message>
Added Solution to Pr.04.
</commit_message>
<xml_diff>
--- a/00.Exam-Preparation/Exam Preparation II/04. Roli The Coder _Условие.docx
+++ b/00.Exam-Preparation/Exam Preparation II/04. Roli The Coder _Условие.docx
@@ -1,12 +1,14 @@
 
 <file path=word/document.xml><?xml version="1.0" encoding="utf-8"?>
-<w:document xmlns:wpc="http://schemas.microsoft.com/office/word/2010/wordprocessingCanvas" xmlns:cx="http://schemas.microsoft.com/office/drawing/2014/chartex" xmlns:cx1="http://schemas.microsoft.com/office/drawing/2015/9/8/chartex" xmlns:cx2="http://schemas.microsoft.com/office/drawing/2015/10/21/chartex" xmlns:cx3="http://schemas.microsoft.com/office/drawing/2016/5/9/chartex" xmlns:cx4="http://schemas.microsoft.com/office/drawing/2016/5/10/chartex" xmlns:cx5="http://schemas.microsoft.com/office/drawing/2016/5/11/chartex" xmlns:mc="http://schemas.openxmlformats.org/markup-compatibility/2006" xmlns:o="urn:schemas-microsoft-com:office:office" xmlns:r="http://schemas.openxmlformats.org/officeDocument/2006/relationships" xmlns:m="http://schemas.openxmlformats.org/officeDocument/2006/math" xmlns:v="urn:schemas-microsoft-com:vml" xmlns:wp14="http://schemas.microsoft.com/office/word/2010/wordprocessingDrawing" xmlns:wp="http://schemas.openxmlformats.org/drawingml/2006/wordprocessingDrawing" xmlns:w10="urn:schemas-microsoft-com:office:word" xmlns:w="http://schemas.openxmlformats.org/wordprocessingml/2006/main" xmlns:w14="http://schemas.microsoft.com/office/word/2010/wordml" xmlns:w15="http://schemas.microsoft.com/office/word/2012/wordml" xmlns:w16se="http://schemas.microsoft.com/office/word/2015/wordml/symex" xmlns:wpg="http://schemas.microsoft.com/office/word/2010/wordprocessingGroup" xmlns:wpi="http://schemas.microsoft.com/office/word/2010/wordprocessingInk" xmlns:wne="http://schemas.microsoft.com/office/word/2006/wordml" xmlns:wps="http://schemas.microsoft.com/office/word/2010/wordprocessingShape" mc:Ignorable="w14 w15 w16se wp14">
+<w:document xmlns:wpc="http://schemas.microsoft.com/office/word/2010/wordprocessingCanvas" xmlns:mc="http://schemas.openxmlformats.org/markup-compatibility/2006" xmlns:o="urn:schemas-microsoft-com:office:office" xmlns:r="http://schemas.openxmlformats.org/officeDocument/2006/relationships" xmlns:m="http://schemas.openxmlformats.org/officeDocument/2006/math" xmlns:v="urn:schemas-microsoft-com:vml" xmlns:wp14="http://schemas.microsoft.com/office/word/2010/wordprocessingDrawing" xmlns:wp="http://schemas.openxmlformats.org/drawingml/2006/wordprocessingDrawing" xmlns:w10="urn:schemas-microsoft-com:office:word" xmlns:w="http://schemas.openxmlformats.org/wordprocessingml/2006/main" xmlns:w14="http://schemas.microsoft.com/office/word/2010/wordml" xmlns:wpg="http://schemas.microsoft.com/office/word/2010/wordprocessingGroup" xmlns:wpi="http://schemas.microsoft.com/office/word/2010/wordprocessingInk" xmlns:wne="http://schemas.microsoft.com/office/word/2006/wordml" xmlns:wps="http://schemas.microsoft.com/office/word/2010/wordprocessingShape" mc:Ignorable="w14 wp14">
   <w:body>
     <w:p>
       <w:pPr>
         <w:pStyle w:val="Heading1"/>
         <w:jc w:val="center"/>
       </w:pPr>
+      <w:bookmarkStart w:id="0" w:name="_GoBack"/>
+      <w:bookmarkEnd w:id="0"/>
       <w:r>
         <w:t xml:space="preserve">Problem </w:t>
       </w:r>
@@ -568,15 +570,7 @@
         <w:rPr>
           <w:noProof/>
         </w:rPr>
-        <w:t>{id} #{eventName} @{participant1} @{part</w:t>
-      </w:r>
-      <w:bookmarkStart w:id="0" w:name="_GoBack"/>
-      <w:bookmarkEnd w:id="0"/>
-      <w:r>
-        <w:rPr>
-          <w:noProof/>
-        </w:rPr>
-        <w:t>icipant2} … @{participantN}</w:t>
+        <w:t>{id} #{eventName} @{participant1} @{participant2} … @{participantN}</w:t>
       </w:r>
     </w:p>
     <w:p>
@@ -1086,6 +1080,7 @@
               <w:rPr>
                 <w:b/>
               </w:rPr>
+              <w:lastRenderedPageBreak/>
               <w:t>Input</w:t>
             </w:r>
           </w:p>
@@ -1146,7 +1141,6 @@
                 <w:rFonts w:ascii="Consolas" w:hAnsi="Consolas"/>
                 <w:bCs/>
               </w:rPr>
-              <w:lastRenderedPageBreak/>
               <w:t>2 #GameDevMeetup @sino @valyo</w:t>
             </w:r>
           </w:p>
@@ -1241,7 +1235,6 @@
                 <w:bCs/>
                 <w:noProof/>
               </w:rPr>
-              <w:lastRenderedPageBreak/>
               <w:t xml:space="preserve">Beers - </w:t>
             </w:r>
             <w:r>
@@ -1268,7 +1261,6 @@
                 <w:bCs/>
                 <w:noProof/>
               </w:rPr>
-              <w:lastRenderedPageBreak/>
               <w:t>@alice</w:t>
             </w:r>
           </w:p>
@@ -1403,8 +1395,8 @@
     </w:tbl>
     <w:p/>
     <w:sectPr>
-      <w:headerReference w:type="default" r:id="rId8"/>
-      <w:footerReference w:type="default" r:id="rId9"/>
+      <w:headerReference w:type="default" r:id="rId9"/>
+      <w:footerReference w:type="default" r:id="rId10"/>
       <w:pgSz w:w="11909" w:h="16834" w:code="9"/>
       <w:pgMar w:top="567" w:right="737" w:bottom="1077" w:left="737" w:header="567" w:footer="794" w:gutter="0"/>
       <w:cols w:space="720"/>
@@ -1415,7 +1407,7 @@
 </file>
 
 <file path=word/endnotes.xml><?xml version="1.0" encoding="utf-8"?>
-<w:endnotes xmlns:wpc="http://schemas.microsoft.com/office/word/2010/wordprocessingCanvas" xmlns:cx="http://schemas.microsoft.com/office/drawing/2014/chartex" xmlns:cx1="http://schemas.microsoft.com/office/drawing/2015/9/8/chartex" xmlns:cx2="http://schemas.microsoft.com/office/drawing/2015/10/21/chartex" xmlns:cx3="http://schemas.microsoft.com/office/drawing/2016/5/9/chartex" xmlns:cx4="http://schemas.microsoft.com/office/drawing/2016/5/10/chartex" xmlns:cx5="http://schemas.microsoft.com/office/drawing/2016/5/11/chartex" xmlns:mc="http://schemas.openxmlformats.org/markup-compatibility/2006" xmlns:o="urn:schemas-microsoft-com:office:office" xmlns:r="http://schemas.openxmlformats.org/officeDocument/2006/relationships" xmlns:m="http://schemas.openxmlformats.org/officeDocument/2006/math" xmlns:v="urn:schemas-microsoft-com:vml" xmlns:wp14="http://schemas.microsoft.com/office/word/2010/wordprocessingDrawing" xmlns:wp="http://schemas.openxmlformats.org/drawingml/2006/wordprocessingDrawing" xmlns:w10="urn:schemas-microsoft-com:office:word" xmlns:w="http://schemas.openxmlformats.org/wordprocessingml/2006/main" xmlns:w14="http://schemas.microsoft.com/office/word/2010/wordml" xmlns:w15="http://schemas.microsoft.com/office/word/2012/wordml" xmlns:w16se="http://schemas.microsoft.com/office/word/2015/wordml/symex" xmlns:wpg="http://schemas.microsoft.com/office/word/2010/wordprocessingGroup" xmlns:wpi="http://schemas.microsoft.com/office/word/2010/wordprocessingInk" xmlns:wne="http://schemas.microsoft.com/office/word/2006/wordml" xmlns:wps="http://schemas.microsoft.com/office/word/2010/wordprocessingShape" mc:Ignorable="w14 w15 w16se wp14">
+<w:endnotes xmlns:wpc="http://schemas.microsoft.com/office/word/2010/wordprocessingCanvas" xmlns:mc="http://schemas.openxmlformats.org/markup-compatibility/2006" xmlns:o="urn:schemas-microsoft-com:office:office" xmlns:r="http://schemas.openxmlformats.org/officeDocument/2006/relationships" xmlns:m="http://schemas.openxmlformats.org/officeDocument/2006/math" xmlns:v="urn:schemas-microsoft-com:vml" xmlns:wp14="http://schemas.microsoft.com/office/word/2010/wordprocessingDrawing" xmlns:wp="http://schemas.openxmlformats.org/drawingml/2006/wordprocessingDrawing" xmlns:w10="urn:schemas-microsoft-com:office:word" xmlns:w="http://schemas.openxmlformats.org/wordprocessingml/2006/main" xmlns:w14="http://schemas.microsoft.com/office/word/2010/wordml" xmlns:wpg="http://schemas.microsoft.com/office/word/2010/wordprocessingGroup" xmlns:wpi="http://schemas.microsoft.com/office/word/2010/wordprocessingInk" xmlns:wne="http://schemas.microsoft.com/office/word/2006/wordml" xmlns:wps="http://schemas.microsoft.com/office/word/2010/wordprocessingShape" mc:Ignorable="w14 wp14">
   <w:endnote w:type="separator" w:id="-1">
     <w:p>
       <w:pPr>
@@ -1440,7 +1432,7 @@
 </file>
 
 <file path=word/footer1.xml><?xml version="1.0" encoding="utf-8"?>
-<w:ftr xmlns:wpc="http://schemas.microsoft.com/office/word/2010/wordprocessingCanvas" xmlns:cx="http://schemas.microsoft.com/office/drawing/2014/chartex" xmlns:cx1="http://schemas.microsoft.com/office/drawing/2015/9/8/chartex" xmlns:cx2="http://schemas.microsoft.com/office/drawing/2015/10/21/chartex" xmlns:cx3="http://schemas.microsoft.com/office/drawing/2016/5/9/chartex" xmlns:cx4="http://schemas.microsoft.com/office/drawing/2016/5/10/chartex" xmlns:cx5="http://schemas.microsoft.com/office/drawing/2016/5/11/chartex" xmlns:mc="http://schemas.openxmlformats.org/markup-compatibility/2006" xmlns:o="urn:schemas-microsoft-com:office:office" xmlns:r="http://schemas.openxmlformats.org/officeDocument/2006/relationships" xmlns:m="http://schemas.openxmlformats.org/officeDocument/2006/math" xmlns:v="urn:schemas-microsoft-com:vml" xmlns:wp14="http://schemas.microsoft.com/office/word/2010/wordprocessingDrawing" xmlns:wp="http://schemas.openxmlformats.org/drawingml/2006/wordprocessingDrawing" xmlns:w10="urn:schemas-microsoft-com:office:word" xmlns:w="http://schemas.openxmlformats.org/wordprocessingml/2006/main" xmlns:w14="http://schemas.microsoft.com/office/word/2010/wordml" xmlns:w15="http://schemas.microsoft.com/office/word/2012/wordml" xmlns:w16se="http://schemas.microsoft.com/office/word/2015/wordml/symex" xmlns:wpg="http://schemas.microsoft.com/office/word/2010/wordprocessingGroup" xmlns:wpi="http://schemas.microsoft.com/office/word/2010/wordprocessingInk" xmlns:wne="http://schemas.microsoft.com/office/word/2006/wordml" xmlns:wps="http://schemas.microsoft.com/office/word/2010/wordprocessingShape" mc:Ignorable="w14 w15 w16se wp14">
+<w:ftr xmlns:wpc="http://schemas.microsoft.com/office/word/2010/wordprocessingCanvas" xmlns:mc="http://schemas.openxmlformats.org/markup-compatibility/2006" xmlns:o="urn:schemas-microsoft-com:office:office" xmlns:r="http://schemas.openxmlformats.org/officeDocument/2006/relationships" xmlns:m="http://schemas.openxmlformats.org/officeDocument/2006/math" xmlns:v="urn:schemas-microsoft-com:vml" xmlns:wp14="http://schemas.microsoft.com/office/word/2010/wordprocessingDrawing" xmlns:wp="http://schemas.openxmlformats.org/drawingml/2006/wordprocessingDrawing" xmlns:w10="urn:schemas-microsoft-com:office:word" xmlns:w="http://schemas.openxmlformats.org/wordprocessingml/2006/main" xmlns:w14="http://schemas.microsoft.com/office/word/2010/wordml" xmlns:wpg="http://schemas.microsoft.com/office/word/2010/wordprocessingGroup" xmlns:wpi="http://schemas.microsoft.com/office/word/2010/wordprocessingInk" xmlns:wne="http://schemas.microsoft.com/office/word/2006/wordml" xmlns:wps="http://schemas.microsoft.com/office/word/2010/wordprocessingShape" mc:Ignorable="w14 wp14">
   <w:p>
     <w:pPr>
       <w:pStyle w:val="Footer"/>
@@ -1448,7 +1440,6 @@
     <w:r>
       <w:rPr>
         <w:noProof/>
-        <w:lang w:val="bg-BG" w:eastAsia="bg-BG"/>
       </w:rPr>
       <mc:AlternateContent>
         <mc:Choice Requires="wps">
@@ -1501,7 +1492,6 @@
                               <w:noProof/>
                               <w:sz w:val="20"/>
                               <w:szCs w:val="20"/>
-                              <w:lang w:val="bg-BG" w:eastAsia="bg-BG"/>
                             </w:rPr>
                             <w:drawing>
                               <wp:inline distT="0" distB="0" distL="0" distR="0" wp14:anchorId="7C955148" wp14:editId="075C2EE5">
@@ -1572,7 +1562,7 @@
             </wp:anchor>
           </w:drawing>
         </mc:Choice>
-        <mc:Fallback>
+        <mc:Fallback xmlns:w16se="http://schemas.microsoft.com/office/word/2015/wordml/symex" xmlns:w15="http://schemas.microsoft.com/office/word/2012/wordml" xmlns:cx5="http://schemas.microsoft.com/office/drawing/2016/5/11/chartex" xmlns:cx4="http://schemas.microsoft.com/office/drawing/2016/5/10/chartex" xmlns:cx3="http://schemas.microsoft.com/office/drawing/2016/5/9/chartex" xmlns:cx2="http://schemas.microsoft.com/office/drawing/2015/10/21/chartex" xmlns:cx1="http://schemas.microsoft.com/office/drawing/2015/9/8/chartex" xmlns:cx="http://schemas.microsoft.com/office/drawing/2014/chartex">
           <w:pict>
             <v:shapetype w14:anchorId="108A4601" id="_x0000_t202" coordsize="21600,21600" o:spt="202" path="m,l,21600r21600,l21600,xe">
               <v:stroke joinstyle="miter"/>
@@ -1654,7 +1644,6 @@
     <w:r>
       <w:rPr>
         <w:noProof/>
-        <w:lang w:val="bg-BG" w:eastAsia="bg-BG"/>
       </w:rPr>
       <mc:AlternateContent>
         <mc:Choice Requires="wps">
@@ -1711,7 +1700,7 @@
             </wp:anchor>
           </w:drawing>
         </mc:Choice>
-        <mc:Fallback>
+        <mc:Fallback xmlns:w16se="http://schemas.microsoft.com/office/word/2015/wordml/symex" xmlns:w15="http://schemas.microsoft.com/office/word/2012/wordml" xmlns:cx5="http://schemas.microsoft.com/office/drawing/2016/5/11/chartex" xmlns:cx4="http://schemas.microsoft.com/office/drawing/2016/5/10/chartex" xmlns:cx3="http://schemas.microsoft.com/office/drawing/2016/5/9/chartex" xmlns:cx2="http://schemas.microsoft.com/office/drawing/2015/10/21/chartex" xmlns:cx1="http://schemas.microsoft.com/office/drawing/2015/9/8/chartex" xmlns:cx="http://schemas.microsoft.com/office/drawing/2014/chartex">
           <w:pict>
             <v:line w14:anchorId="47772F3E" id="Straight Connector 1" o:spid="_x0000_s1026" style="position:absolute;flip:y;z-index:251666432;visibility:visible;mso-wrap-style:square;mso-wrap-distance-left:9pt;mso-wrap-distance-top:0;mso-wrap-distance-right:9pt;mso-wrap-distance-bottom:0;mso-position-horizontal:absolute;mso-position-horizontal-relative:text;mso-position-vertical:absolute;mso-position-vertical-relative:text" from="-.1pt,5.2pt" to="520.7pt,5.2pt" o:gfxdata="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" strokecolor="#f37123" strokeweight="1pt">
               <v:stroke endcap="round"/>
@@ -1723,7 +1712,6 @@
     <w:r>
       <w:rPr>
         <w:noProof/>
-        <w:lang w:val="bg-BG" w:eastAsia="bg-BG"/>
       </w:rPr>
       <mc:AlternateContent>
         <mc:Choice Requires="wps">
@@ -1818,7 +1806,7 @@
                               <w:sz w:val="18"/>
                               <w:szCs w:val="18"/>
                             </w:rPr>
-                            <w:t>2</w:t>
+                            <w:t>1</w:t>
                           </w:r>
                           <w:r>
                             <w:rPr>
@@ -1887,7 +1875,7 @@
         </mc:Choice>
         <mc:Fallback>
           <w:pict>
-            <v:shapetype w14:anchorId="71ED3A72" id="_x0000_t202" coordsize="21600,21600" o:spt="202" path="m,l,21600r21600,l21600,xe">
+            <v:shapetype id="_x0000_t202" coordsize="21600,21600" o:spt="202" path="m,l,21600r21600,l21600,xe">
               <v:stroke joinstyle="miter"/>
               <v:path gradientshapeok="t" o:connecttype="rect"/>
             </v:shapetype>
@@ -1937,7 +1925,7 @@
                         <w:sz w:val="18"/>
                         <w:szCs w:val="18"/>
                       </w:rPr>
-                      <w:t>2</w:t>
+                      <w:t>1</w:t>
                     </w:r>
                     <w:r>
                       <w:rPr>
@@ -2000,7 +1988,6 @@
     <w:r>
       <w:rPr>
         <w:noProof/>
-        <w:lang w:val="bg-BG" w:eastAsia="bg-BG"/>
       </w:rPr>
       <mc:AlternateContent>
         <mc:Choice Requires="wps">
@@ -2078,7 +2065,7 @@
             </wp:anchor>
           </w:drawing>
         </mc:Choice>
-        <mc:Fallback>
+        <mc:Fallback xmlns:w16se="http://schemas.microsoft.com/office/word/2015/wordml/symex" xmlns:w15="http://schemas.microsoft.com/office/word/2012/wordml" xmlns:cx5="http://schemas.microsoft.com/office/drawing/2016/5/11/chartex" xmlns:cx4="http://schemas.microsoft.com/office/drawing/2016/5/10/chartex" xmlns:cx3="http://schemas.microsoft.com/office/drawing/2016/5/9/chartex" xmlns:cx2="http://schemas.microsoft.com/office/drawing/2015/10/21/chartex" xmlns:cx1="http://schemas.microsoft.com/office/drawing/2015/9/8/chartex" xmlns:cx="http://schemas.microsoft.com/office/drawing/2014/chartex">
           <w:pict>
             <v:shape w14:anchorId="499DC636" id="Text Box 2" o:spid="_x0000_s1028" type="#_x0000_t202" style="position:absolute;margin-left:125.15pt;margin-top:26.95pt;width:44.85pt;height:15.75pt;z-index:251664384;visibility:visible;mso-wrap-style:square;mso-wrap-distance-left:9pt;mso-wrap-distance-top:0;mso-wrap-distance-right:9pt;mso-wrap-distance-bottom:0;mso-position-horizontal:absolute;mso-position-horizontal-relative:text;mso-position-vertical:absolute;mso-position-vertical-relative:text;v-text-anchor:middle" o:gfxdata="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" filled="f" stroked="f" strokeweight=".5pt">
               <v:textbox inset=".5mm,0,0,0">
@@ -2105,7 +2092,6 @@
     <w:r>
       <w:rPr>
         <w:noProof/>
-        <w:lang w:val="bg-BG" w:eastAsia="bg-BG"/>
       </w:rPr>
       <mc:AlternateContent>
         <mc:Choice Requires="wps">
@@ -2228,7 +2214,6 @@
                               <w:noProof/>
                               <w:sz w:val="20"/>
                               <w:szCs w:val="20"/>
-                              <w:lang w:val="bg-BG" w:eastAsia="bg-BG"/>
                             </w:rPr>
                             <w:drawing>
                               <wp:inline distT="0" distB="0" distL="0" distR="0" wp14:anchorId="767FC4DB" wp14:editId="1EAFF235">
@@ -2280,14 +2265,13 @@
                               <w:noProof/>
                               <w:sz w:val="20"/>
                               <w:szCs w:val="20"/>
-                              <w:lang w:val="bg-BG" w:eastAsia="bg-BG"/>
                             </w:rPr>
                             <w:drawing>
                               <wp:inline distT="0" distB="0" distL="0" distR="0" wp14:anchorId="5EEB9D6A" wp14:editId="1002D443">
                                 <wp:extent cx="200025" cy="200025"/>
                                 <wp:effectExtent l="0" t="0" r="9525" b="9525"/>
                                 <wp:docPr id="73" name="Picture 73" title="Software University Foundation">
-                                  <a:hlinkClick xmlns:a="http://schemas.openxmlformats.org/drawingml/2006/main" r:id="rId4"/>
+                                  <a:hlinkClick xmlns:a="http://schemas.openxmlformats.org/drawingml/2006/main" r:id="rId7"/>
                                 </wp:docPr>
                                 <wp:cNvGraphicFramePr/>
                                 <a:graphic xmlns:a="http://schemas.openxmlformats.org/drawingml/2006/main">
@@ -2295,7 +2279,7 @@
                                     <pic:pic xmlns:pic="http://schemas.openxmlformats.org/drawingml/2006/picture">
                                       <pic:nvPicPr>
                                         <pic:cNvPr id="94" name="Picture 4" title="Software University Foundation">
-                                          <a:hlinkClick r:id="rId4"/>
+                                          <a:hlinkClick r:id="rId7"/>
                                         </pic:cNvPr>
                                         <pic:cNvPicPr/>
                                       </pic:nvPicPr>
@@ -2332,7 +2316,6 @@
                               <w:noProof/>
                               <w:sz w:val="20"/>
                               <w:szCs w:val="20"/>
-                              <w:lang w:val="bg-BG" w:eastAsia="bg-BG"/>
                             </w:rPr>
                             <w:drawing>
                               <wp:inline distT="0" distB="0" distL="0" distR="0" wp14:anchorId="5795BF44" wp14:editId="26D784FF">
@@ -2384,7 +2367,6 @@
                               <w:noProof/>
                               <w:sz w:val="20"/>
                               <w:szCs w:val="20"/>
-                              <w:lang w:val="bg-BG" w:eastAsia="bg-BG"/>
                             </w:rPr>
                             <w:drawing>
                               <wp:inline distT="0" distB="0" distL="0" distR="0" wp14:anchorId="3515F6B1" wp14:editId="26A5A5CA">
@@ -2436,7 +2418,6 @@
                               <w:noProof/>
                               <w:sz w:val="20"/>
                               <w:szCs w:val="20"/>
-                              <w:lang w:val="bg-BG" w:eastAsia="bg-BG"/>
                             </w:rPr>
                             <w:drawing>
                               <wp:inline distT="0" distB="0" distL="0" distR="0" wp14:anchorId="3BD606C8" wp14:editId="1CCEFCAD">
@@ -2488,7 +2469,6 @@
                               <w:noProof/>
                               <w:sz w:val="20"/>
                               <w:szCs w:val="20"/>
-                              <w:lang w:val="bg-BG" w:eastAsia="bg-BG"/>
                             </w:rPr>
                             <w:drawing>
                               <wp:inline distT="0" distB="0" distL="0" distR="0" wp14:anchorId="4BC04067" wp14:editId="29739B2B">
@@ -2540,7 +2520,6 @@
                               <w:noProof/>
                               <w:sz w:val="20"/>
                               <w:szCs w:val="20"/>
-                              <w:lang w:val="bg-BG" w:eastAsia="bg-BG"/>
                             </w:rPr>
                             <w:drawing>
                               <wp:inline distT="0" distB="0" distL="0" distR="0" wp14:anchorId="53147BBD" wp14:editId="53DBE790">
@@ -2592,7 +2571,6 @@
                               <w:noProof/>
                               <w:sz w:val="20"/>
                               <w:szCs w:val="20"/>
-                              <w:lang w:val="bg-BG" w:eastAsia="bg-BG"/>
                             </w:rPr>
                             <w:drawing>
                               <wp:inline distT="0" distB="0" distL="0" distR="0" wp14:anchorId="364F5A5A" wp14:editId="1D49FCC6">
@@ -2644,7 +2622,6 @@
                               <w:noProof/>
                               <w:sz w:val="20"/>
                               <w:szCs w:val="20"/>
-                              <w:lang w:val="bg-BG" w:eastAsia="bg-BG"/>
                             </w:rPr>
                             <w:drawing>
                               <wp:inline distT="0" distB="0" distL="0" distR="0" wp14:anchorId="3A72F5BF" wp14:editId="674A749B">
@@ -2696,7 +2673,6 @@
                               <w:noProof/>
                               <w:sz w:val="20"/>
                               <w:szCs w:val="20"/>
-                              <w:lang w:val="bg-BG" w:eastAsia="bg-BG"/>
                             </w:rPr>
                             <w:drawing>
                               <wp:inline distT="0" distB="0" distL="0" distR="0" wp14:anchorId="2E683E71" wp14:editId="7030509C">
@@ -2748,7 +2724,7 @@
             </wp:anchor>
           </w:drawing>
         </mc:Choice>
-        <mc:Fallback>
+        <mc:Fallback xmlns:w16se="http://schemas.microsoft.com/office/word/2015/wordml/symex" xmlns:w15="http://schemas.microsoft.com/office/word/2012/wordml" xmlns:cx5="http://schemas.microsoft.com/office/drawing/2016/5/11/chartex" xmlns:cx4="http://schemas.microsoft.com/office/drawing/2016/5/10/chartex" xmlns:cx3="http://schemas.microsoft.com/office/drawing/2016/5/9/chartex" xmlns:cx2="http://schemas.microsoft.com/office/drawing/2015/10/21/chartex" xmlns:cx1="http://schemas.microsoft.com/office/drawing/2015/9/8/chartex" xmlns:cx="http://schemas.microsoft.com/office/drawing/2014/chartex">
           <w:pict>
             <v:shape w14:anchorId="0FADFBC2" id="Text Box 17" o:spid="_x0000_s1029" type="#_x0000_t202" style="position:absolute;margin-left:124.4pt;margin-top:6.7pt;width:396.3pt;height:40.45pt;z-index:251663360;visibility:visible;mso-wrap-style:square;mso-wrap-distance-left:9pt;mso-wrap-distance-top:0;mso-wrap-distance-right:9pt;mso-wrap-distance-bottom:0;mso-position-horizontal:absolute;mso-position-horizontal-relative:text;mso-position-vertical:absolute;mso-position-vertical-relative:text;v-text-anchor:top" o:gfxdata="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" filled="f" stroked="f">
               <v:textbox inset=".5mm,1.2mm,.5mm,.5mm">
@@ -3353,7 +3329,7 @@
 </file>
 
 <file path=word/footnotes.xml><?xml version="1.0" encoding="utf-8"?>
-<w:footnotes xmlns:wpc="http://schemas.microsoft.com/office/word/2010/wordprocessingCanvas" xmlns:cx="http://schemas.microsoft.com/office/drawing/2014/chartex" xmlns:cx1="http://schemas.microsoft.com/office/drawing/2015/9/8/chartex" xmlns:cx2="http://schemas.microsoft.com/office/drawing/2015/10/21/chartex" xmlns:cx3="http://schemas.microsoft.com/office/drawing/2016/5/9/chartex" xmlns:cx4="http://schemas.microsoft.com/office/drawing/2016/5/10/chartex" xmlns:cx5="http://schemas.microsoft.com/office/drawing/2016/5/11/chartex" xmlns:mc="http://schemas.openxmlformats.org/markup-compatibility/2006" xmlns:o="urn:schemas-microsoft-com:office:office" xmlns:r="http://schemas.openxmlformats.org/officeDocument/2006/relationships" xmlns:m="http://schemas.openxmlformats.org/officeDocument/2006/math" xmlns:v="urn:schemas-microsoft-com:vml" xmlns:wp14="http://schemas.microsoft.com/office/word/2010/wordprocessingDrawing" xmlns:wp="http://schemas.openxmlformats.org/drawingml/2006/wordprocessingDrawing" xmlns:w10="urn:schemas-microsoft-com:office:word" xmlns:w="http://schemas.openxmlformats.org/wordprocessingml/2006/main" xmlns:w14="http://schemas.microsoft.com/office/word/2010/wordml" xmlns:w15="http://schemas.microsoft.com/office/word/2012/wordml" xmlns:w16se="http://schemas.microsoft.com/office/word/2015/wordml/symex" xmlns:wpg="http://schemas.microsoft.com/office/word/2010/wordprocessingGroup" xmlns:wpi="http://schemas.microsoft.com/office/word/2010/wordprocessingInk" xmlns:wne="http://schemas.microsoft.com/office/word/2006/wordml" xmlns:wps="http://schemas.microsoft.com/office/word/2010/wordprocessingShape" mc:Ignorable="w14 w15 w16se wp14">
+<w:footnotes xmlns:wpc="http://schemas.microsoft.com/office/word/2010/wordprocessingCanvas" xmlns:mc="http://schemas.openxmlformats.org/markup-compatibility/2006" xmlns:o="urn:schemas-microsoft-com:office:office" xmlns:r="http://schemas.openxmlformats.org/officeDocument/2006/relationships" xmlns:m="http://schemas.openxmlformats.org/officeDocument/2006/math" xmlns:v="urn:schemas-microsoft-com:vml" xmlns:wp14="http://schemas.microsoft.com/office/word/2010/wordprocessingDrawing" xmlns:wp="http://schemas.openxmlformats.org/drawingml/2006/wordprocessingDrawing" xmlns:w10="urn:schemas-microsoft-com:office:word" xmlns:w="http://schemas.openxmlformats.org/wordprocessingml/2006/main" xmlns:w14="http://schemas.microsoft.com/office/word/2010/wordml" xmlns:wpg="http://schemas.microsoft.com/office/word/2010/wordprocessingGroup" xmlns:wpi="http://schemas.microsoft.com/office/word/2010/wordprocessingInk" xmlns:wne="http://schemas.microsoft.com/office/word/2006/wordml" xmlns:wps="http://schemas.microsoft.com/office/word/2010/wordprocessingShape" mc:Ignorable="w14 wp14">
   <w:footnote w:type="separator" w:id="-1">
     <w:p>
       <w:pPr>
@@ -3378,7 +3354,7 @@
 </file>
 
 <file path=word/header1.xml><?xml version="1.0" encoding="utf-8"?>
-<w:hdr xmlns:wpc="http://schemas.microsoft.com/office/word/2010/wordprocessingCanvas" xmlns:cx="http://schemas.microsoft.com/office/drawing/2014/chartex" xmlns:cx1="http://schemas.microsoft.com/office/drawing/2015/9/8/chartex" xmlns:cx2="http://schemas.microsoft.com/office/drawing/2015/10/21/chartex" xmlns:cx3="http://schemas.microsoft.com/office/drawing/2016/5/9/chartex" xmlns:cx4="http://schemas.microsoft.com/office/drawing/2016/5/10/chartex" xmlns:cx5="http://schemas.microsoft.com/office/drawing/2016/5/11/chartex" xmlns:mc="http://schemas.openxmlformats.org/markup-compatibility/2006" xmlns:o="urn:schemas-microsoft-com:office:office" xmlns:r="http://schemas.openxmlformats.org/officeDocument/2006/relationships" xmlns:m="http://schemas.openxmlformats.org/officeDocument/2006/math" xmlns:v="urn:schemas-microsoft-com:vml" xmlns:wp14="http://schemas.microsoft.com/office/word/2010/wordprocessingDrawing" xmlns:wp="http://schemas.openxmlformats.org/drawingml/2006/wordprocessingDrawing" xmlns:w10="urn:schemas-microsoft-com:office:word" xmlns:w="http://schemas.openxmlformats.org/wordprocessingml/2006/main" xmlns:w14="http://schemas.microsoft.com/office/word/2010/wordml" xmlns:w15="http://schemas.microsoft.com/office/word/2012/wordml" xmlns:w16se="http://schemas.microsoft.com/office/word/2015/wordml/symex" xmlns:wpg="http://schemas.microsoft.com/office/word/2010/wordprocessingGroup" xmlns:wpi="http://schemas.microsoft.com/office/word/2010/wordprocessingInk" xmlns:wne="http://schemas.microsoft.com/office/word/2006/wordml" xmlns:wps="http://schemas.microsoft.com/office/word/2010/wordprocessingShape" mc:Ignorable="w14 w15 w16se wp14">
+<w:hdr xmlns:wpc="http://schemas.microsoft.com/office/word/2010/wordprocessingCanvas" xmlns:mc="http://schemas.openxmlformats.org/markup-compatibility/2006" xmlns:o="urn:schemas-microsoft-com:office:office" xmlns:r="http://schemas.openxmlformats.org/officeDocument/2006/relationships" xmlns:m="http://schemas.openxmlformats.org/officeDocument/2006/math" xmlns:v="urn:schemas-microsoft-com:vml" xmlns:wp14="http://schemas.microsoft.com/office/word/2010/wordprocessingDrawing" xmlns:wp="http://schemas.openxmlformats.org/drawingml/2006/wordprocessingDrawing" xmlns:w10="urn:schemas-microsoft-com:office:word" xmlns:w="http://schemas.openxmlformats.org/wordprocessingml/2006/main" xmlns:w14="http://schemas.microsoft.com/office/word/2010/wordml" xmlns:wpg="http://schemas.microsoft.com/office/word/2010/wordprocessingGroup" xmlns:wpi="http://schemas.microsoft.com/office/word/2010/wordprocessingInk" xmlns:wne="http://schemas.microsoft.com/office/word/2006/wordml" xmlns:wps="http://schemas.microsoft.com/office/word/2010/wordprocessingShape" mc:Ignorable="w14 wp14">
   <w:p>
     <w:pPr>
       <w:pStyle w:val="Header"/>
@@ -3389,8 +3365,8 @@
 </file>
 
 <file path=word/numbering.xml><?xml version="1.0" encoding="utf-8"?>
-<w:numbering xmlns:wpc="http://schemas.microsoft.com/office/word/2010/wordprocessingCanvas" xmlns:cx="http://schemas.microsoft.com/office/drawing/2014/chartex" xmlns:cx1="http://schemas.microsoft.com/office/drawing/2015/9/8/chartex" xmlns:cx2="http://schemas.microsoft.com/office/drawing/2015/10/21/chartex" xmlns:cx3="http://schemas.microsoft.com/office/drawing/2016/5/9/chartex" xmlns:cx4="http://schemas.microsoft.com/office/drawing/2016/5/10/chartex" xmlns:cx5="http://schemas.microsoft.com/office/drawing/2016/5/11/chartex" xmlns:mc="http://schemas.openxmlformats.org/markup-compatibility/2006" xmlns:o="urn:schemas-microsoft-com:office:office" xmlns:r="http://schemas.openxmlformats.org/officeDocument/2006/relationships" xmlns:m="http://schemas.openxmlformats.org/officeDocument/2006/math" xmlns:v="urn:schemas-microsoft-com:vml" xmlns:wp14="http://schemas.microsoft.com/office/word/2010/wordprocessingDrawing" xmlns:wp="http://schemas.openxmlformats.org/drawingml/2006/wordprocessingDrawing" xmlns:w10="urn:schemas-microsoft-com:office:word" xmlns:w="http://schemas.openxmlformats.org/wordprocessingml/2006/main" xmlns:w14="http://schemas.microsoft.com/office/word/2010/wordml" xmlns:w15="http://schemas.microsoft.com/office/word/2012/wordml" xmlns:w16se="http://schemas.microsoft.com/office/word/2015/wordml/symex" xmlns:wpg="http://schemas.microsoft.com/office/word/2010/wordprocessingGroup" xmlns:wpi="http://schemas.microsoft.com/office/word/2010/wordprocessingInk" xmlns:wne="http://schemas.microsoft.com/office/word/2006/wordml" xmlns:wps="http://schemas.microsoft.com/office/word/2010/wordprocessingShape" mc:Ignorable="w14 w15 w16se wp14">
-  <w:abstractNum w:abstractNumId="0" w15:restartNumberingAfterBreak="0">
+<w:numbering xmlns:wpc="http://schemas.microsoft.com/office/word/2010/wordprocessingCanvas" xmlns:mc="http://schemas.openxmlformats.org/markup-compatibility/2006" xmlns:o="urn:schemas-microsoft-com:office:office" xmlns:r="http://schemas.openxmlformats.org/officeDocument/2006/relationships" xmlns:m="http://schemas.openxmlformats.org/officeDocument/2006/math" xmlns:v="urn:schemas-microsoft-com:vml" xmlns:wp14="http://schemas.microsoft.com/office/word/2010/wordprocessingDrawing" xmlns:wp="http://schemas.openxmlformats.org/drawingml/2006/wordprocessingDrawing" xmlns:w10="urn:schemas-microsoft-com:office:word" xmlns:w="http://schemas.openxmlformats.org/wordprocessingml/2006/main" xmlns:w14="http://schemas.microsoft.com/office/word/2010/wordml" xmlns:wpg="http://schemas.microsoft.com/office/word/2010/wordprocessingGroup" xmlns:wpi="http://schemas.microsoft.com/office/word/2010/wordprocessingInk" xmlns:wne="http://schemas.microsoft.com/office/word/2006/wordml" xmlns:wps="http://schemas.microsoft.com/office/word/2010/wordprocessingShape" mc:Ignorable="w14 wp14">
+  <w:abstractNum w:abstractNumId="0">
     <w:nsid w:val="13A00DEC"/>
     <w:multiLevelType w:val="hybridMultilevel"/>
     <w:tmpl w:val="A9E40BD8"/>
@@ -3477,7 +3453,7 @@
       </w:pPr>
     </w:lvl>
   </w:abstractNum>
-  <w:abstractNum w:abstractNumId="1" w15:restartNumberingAfterBreak="0">
+  <w:abstractNum w:abstractNumId="1">
     <w:nsid w:val="1DDC333C"/>
     <w:multiLevelType w:val="hybridMultilevel"/>
     <w:tmpl w:val="64EACF86"/>
@@ -3590,7 +3566,7 @@
       </w:rPr>
     </w:lvl>
   </w:abstractNum>
-  <w:abstractNum w:abstractNumId="2" w15:restartNumberingAfterBreak="0">
+  <w:abstractNum w:abstractNumId="2">
     <w:nsid w:val="3FD872DF"/>
     <w:multiLevelType w:val="hybridMultilevel"/>
     <w:tmpl w:val="27A8BCCE"/>
@@ -3717,7 +3693,7 @@
 </file>
 
 <file path=word/styles.xml><?xml version="1.0" encoding="utf-8"?>
-<w:styles xmlns:mc="http://schemas.openxmlformats.org/markup-compatibility/2006" xmlns:r="http://schemas.openxmlformats.org/officeDocument/2006/relationships" xmlns:w="http://schemas.openxmlformats.org/wordprocessingml/2006/main" xmlns:w14="http://schemas.microsoft.com/office/word/2010/wordml" xmlns:w15="http://schemas.microsoft.com/office/word/2012/wordml" xmlns:w16se="http://schemas.microsoft.com/office/word/2015/wordml/symex" mc:Ignorable="w14 w15 w16se">
+<w:styles xmlns:mc="http://schemas.openxmlformats.org/markup-compatibility/2006" xmlns:r="http://schemas.openxmlformats.org/officeDocument/2006/relationships" xmlns:w="http://schemas.openxmlformats.org/wordprocessingml/2006/main" xmlns:w14="http://schemas.microsoft.com/office/word/2010/wordml" mc:Ignorable="w14">
   <w:docDefaults>
     <w:rPrDefault>
       <w:rPr>
@@ -3733,378 +3709,745 @@
       </w:pPr>
     </w:pPrDefault>
   </w:docDefaults>
-  <w:latentStyles w:defLockedState="0" w:defUIPriority="99" w:defSemiHidden="0" w:defUnhideWhenUsed="0" w:defQFormat="0" w:count="374">
-    <w:lsdException w:name="Normal" w:uiPriority="0" w:qFormat="1"/>
-    <w:lsdException w:name="heading 1" w:uiPriority="9" w:qFormat="1"/>
-    <w:lsdException w:name="heading 2" w:semiHidden="1" w:uiPriority="9" w:unhideWhenUsed="1" w:qFormat="1"/>
-    <w:lsdException w:name="heading 3" w:semiHidden="1" w:uiPriority="9" w:unhideWhenUsed="1" w:qFormat="1"/>
-    <w:lsdException w:name="heading 4" w:semiHidden="1" w:uiPriority="9" w:unhideWhenUsed="1" w:qFormat="1"/>
-    <w:lsdException w:name="heading 5" w:semiHidden="1" w:uiPriority="9" w:unhideWhenUsed="1" w:qFormat="1"/>
-    <w:lsdException w:name="heading 6" w:semiHidden="1" w:uiPriority="9" w:unhideWhenUsed="1" w:qFormat="1"/>
-    <w:lsdException w:name="heading 7" w:semiHidden="1" w:uiPriority="9" w:unhideWhenUsed="1" w:qFormat="1"/>
-    <w:lsdException w:name="heading 8" w:semiHidden="1" w:uiPriority="9" w:unhideWhenUsed="1" w:qFormat="1"/>
-    <w:lsdException w:name="heading 9" w:semiHidden="1" w:uiPriority="9" w:unhideWhenUsed="1" w:qFormat="1"/>
-    <w:lsdException w:name="index 1" w:semiHidden="1" w:unhideWhenUsed="1"/>
-    <w:lsdException w:name="index 2" w:semiHidden="1" w:unhideWhenUsed="1"/>
-    <w:lsdException w:name="index 3" w:semiHidden="1" w:unhideWhenUsed="1"/>
-    <w:lsdException w:name="index 4" w:semiHidden="1" w:unhideWhenUsed="1"/>
-    <w:lsdException w:name="index 5" w:semiHidden="1" w:unhideWhenUsed="1"/>
-    <w:lsdException w:name="index 6" w:semiHidden="1" w:unhideWhenUsed="1"/>
-    <w:lsdException w:name="index 7" w:semiHidden="1" w:unhideWhenUsed="1"/>
-    <w:lsdException w:name="index 8" w:semiHidden="1" w:unhideWhenUsed="1"/>
-    <w:lsdException w:name="index 9" w:semiHidden="1" w:unhideWhenUsed="1"/>
-    <w:lsdException w:name="toc 1" w:semiHidden="1" w:uiPriority="39" w:unhideWhenUsed="1"/>
-    <w:lsdException w:name="toc 2" w:semiHidden="1" w:uiPriority="39" w:unhideWhenUsed="1"/>
-    <w:lsdException w:name="toc 3" w:semiHidden="1" w:uiPriority="39" w:unhideWhenUsed="1"/>
-    <w:lsdException w:name="toc 4" w:semiHidden="1" w:uiPriority="39" w:unhideWhenUsed="1"/>
-    <w:lsdException w:name="toc 5" w:semiHidden="1" w:uiPriority="39" w:unhideWhenUsed="1"/>
-    <w:lsdException w:name="toc 6" w:semiHidden="1" w:uiPriority="39" w:unhideWhenUsed="1"/>
-    <w:lsdException w:name="toc 7" w:semiHidden="1" w:uiPriority="39" w:unhideWhenUsed="1"/>
-    <w:lsdException w:name="toc 8" w:semiHidden="1" w:uiPriority="39" w:unhideWhenUsed="1"/>
-    <w:lsdException w:name="toc 9" w:semiHidden="1" w:uiPriority="39" w:unhideWhenUsed="1"/>
-    <w:lsdException w:name="Normal Indent" w:semiHidden="1" w:unhideWhenUsed="1"/>
-    <w:lsdException w:name="footnote text" w:semiHidden="1" w:unhideWhenUsed="1"/>
-    <w:lsdException w:name="annotation text" w:semiHidden="1" w:unhideWhenUsed="1"/>
-    <w:lsdException w:name="header" w:semiHidden="1" w:unhideWhenUsed="1"/>
-    <w:lsdException w:name="footer" w:semiHidden="1" w:unhideWhenUsed="1"/>
-    <w:lsdException w:name="index heading" w:semiHidden="1" w:unhideWhenUsed="1"/>
-    <w:lsdException w:name="caption" w:semiHidden="1" w:uiPriority="35" w:unhideWhenUsed="1" w:qFormat="1"/>
-    <w:lsdException w:name="table of figures" w:semiHidden="1" w:unhideWhenUsed="1"/>
-    <w:lsdException w:name="envelope address" w:semiHidden="1" w:unhideWhenUsed="1"/>
-    <w:lsdException w:name="envelope return" w:semiHidden="1" w:unhideWhenUsed="1"/>
-    <w:lsdException w:name="footnote reference" w:semiHidden="1" w:unhideWhenUsed="1"/>
-    <w:lsdException w:name="annotation reference" w:semiHidden="1" w:unhideWhenUsed="1"/>
-    <w:lsdException w:name="line number" w:semiHidden="1" w:unhideWhenUsed="1"/>
-    <w:lsdException w:name="page number" w:semiHidden="1" w:unhideWhenUsed="1"/>
-    <w:lsdException w:name="endnote reference" w:semiHidden="1" w:unhideWhenUsed="1"/>
-    <w:lsdException w:name="endnote text" w:semiHidden="1" w:unhideWhenUsed="1"/>
-    <w:lsdException w:name="table of authorities" w:semiHidden="1" w:unhideWhenUsed="1"/>
-    <w:lsdException w:name="macro" w:semiHidden="1" w:unhideWhenUsed="1"/>
-    <w:lsdException w:name="toa heading" w:semiHidden="1" w:unhideWhenUsed="1"/>
-    <w:lsdException w:name="List" w:semiHidden="1" w:unhideWhenUsed="1"/>
-    <w:lsdException w:name="List Bullet" w:semiHidden="1" w:unhideWhenUsed="1"/>
-    <w:lsdException w:name="List Number" w:semiHidden="1" w:unhideWhenUsed="1"/>
-    <w:lsdException w:name="List 2" w:semiHidden="1" w:unhideWhenUsed="1"/>
-    <w:lsdException w:name="List 3" w:semiHidden="1" w:unhideWhenUsed="1"/>
-    <w:lsdException w:name="List 4" w:semiHidden="1" w:unhideWhenUsed="1"/>
-    <w:lsdException w:name="List 5" w:semiHidden="1" w:unhideWhenUsed="1"/>
-    <w:lsdException w:name="List Bullet 2" w:semiHidden="1" w:unhideWhenUsed="1"/>
-    <w:lsdException w:name="List Bullet 3" w:semiHidden="1" w:unhideWhenUsed="1"/>
-    <w:lsdException w:name="List Bullet 4" w:semiHidden="1" w:unhideWhenUsed="1"/>
-    <w:lsdException w:name="List Bullet 5" w:semiHidden="1" w:unhideWhenUsed="1"/>
-    <w:lsdException w:name="List Number 2" w:semiHidden="1" w:unhideWhenUsed="1"/>
-    <w:lsdException w:name="List Number 3" w:semiHidden="1" w:unhideWhenUsed="1"/>
-    <w:lsdException w:name="List Number 4" w:semiHidden="1" w:unhideWhenUsed="1"/>
-    <w:lsdException w:name="List Number 5" w:semiHidden="1" w:unhideWhenUsed="1"/>
-    <w:lsdException w:name="Title" w:uiPriority="10"/>
-    <w:lsdException w:name="Closing" w:semiHidden="1" w:unhideWhenUsed="1"/>
-    <w:lsdException w:name="Signature" w:semiHidden="1" w:unhideWhenUsed="1"/>
-    <w:lsdException w:name="Default Paragraph Font" w:semiHidden="1" w:uiPriority="1" w:unhideWhenUsed="1"/>
-    <w:lsdException w:name="Body Text" w:semiHidden="1" w:unhideWhenUsed="1"/>
-    <w:lsdException w:name="Body Text Indent" w:semiHidden="1" w:unhideWhenUsed="1"/>
-    <w:lsdException w:name="List Continue" w:semiHidden="1" w:unhideWhenUsed="1"/>
-    <w:lsdException w:name="List Continue 2" w:semiHidden="1" w:unhideWhenUsed="1"/>
-    <w:lsdException w:name="List Continue 3" w:semiHidden="1" w:unhideWhenUsed="1"/>
-    <w:lsdException w:name="List Continue 4" w:semiHidden="1" w:unhideWhenUsed="1"/>
-    <w:lsdException w:name="List Continue 5" w:semiHidden="1" w:unhideWhenUsed="1"/>
-    <w:lsdException w:name="Message Header" w:semiHidden="1" w:unhideWhenUsed="1"/>
-    <w:lsdException w:name="Subtitle" w:uiPriority="11"/>
-    <w:lsdException w:name="Salutation" w:semiHidden="1" w:unhideWhenUsed="1"/>
-    <w:lsdException w:name="Date" w:semiHidden="1" w:unhideWhenUsed="1"/>
-    <w:lsdException w:name="Body Text First Indent" w:semiHidden="1" w:unhideWhenUsed="1"/>
-    <w:lsdException w:name="Body Text First Indent 2" w:semiHidden="1" w:unhideWhenUsed="1"/>
-    <w:lsdException w:name="Note Heading" w:semiHidden="1" w:unhideWhenUsed="1"/>
-    <w:lsdException w:name="Body Text 2" w:semiHidden="1" w:unhideWhenUsed="1"/>
-    <w:lsdException w:name="Body Text 3" w:semiHidden="1" w:unhideWhenUsed="1"/>
-    <w:lsdException w:name="Body Text Indent 2" w:semiHidden="1" w:unhideWhenUsed="1"/>
-    <w:lsdException w:name="Body Text Indent 3" w:semiHidden="1" w:unhideWhenUsed="1"/>
-    <w:lsdException w:name="Block Text" w:semiHidden="1" w:unhideWhenUsed="1"/>
-    <w:lsdException w:name="Hyperlink" w:semiHidden="1" w:unhideWhenUsed="1"/>
-    <w:lsdException w:name="FollowedHyperlink" w:semiHidden="1" w:unhideWhenUsed="1"/>
-    <w:lsdException w:name="Strong" w:uiPriority="22" w:qFormat="1"/>
-    <w:lsdException w:name="Emphasis" w:uiPriority="20"/>
-    <w:lsdException w:name="Document Map" w:semiHidden="1" w:unhideWhenUsed="1"/>
-    <w:lsdException w:name="Plain Text" w:semiHidden="1" w:unhideWhenUsed="1"/>
-    <w:lsdException w:name="E-mail Signature" w:semiHidden="1" w:unhideWhenUsed="1"/>
-    <w:lsdException w:name="HTML Top of Form" w:semiHidden="1" w:unhideWhenUsed="1"/>
-    <w:lsdException w:name="HTML Bottom of Form" w:semiHidden="1" w:unhideWhenUsed="1"/>
-    <w:lsdException w:name="Normal (Web)" w:semiHidden="1" w:unhideWhenUsed="1"/>
-    <w:lsdException w:name="HTML Acronym" w:semiHidden="1" w:unhideWhenUsed="1"/>
-    <w:lsdException w:name="HTML Address" w:semiHidden="1" w:unhideWhenUsed="1"/>
-    <w:lsdException w:name="HTML Cite" w:semiHidden="1" w:unhideWhenUsed="1"/>
-    <w:lsdException w:name="HTML Code" w:semiHidden="1" w:unhideWhenUsed="1"/>
-    <w:lsdException w:name="HTML Definition" w:semiHidden="1" w:unhideWhenUsed="1"/>
-    <w:lsdException w:name="HTML Keyboard" w:semiHidden="1" w:unhideWhenUsed="1"/>
-    <w:lsdException w:name="HTML Preformatted" w:semiHidden="1" w:unhideWhenUsed="1"/>
-    <w:lsdException w:name="HTML Sample" w:semiHidden="1" w:unhideWhenUsed="1"/>
-    <w:lsdException w:name="HTML Typewriter" w:semiHidden="1" w:unhideWhenUsed="1"/>
-    <w:lsdException w:name="HTML Variable" w:semiHidden="1" w:unhideWhenUsed="1"/>
-    <w:lsdException w:name="annotation subject" w:semiHidden="1" w:unhideWhenUsed="1"/>
-    <w:lsdException w:name="No List" w:semiHidden="1" w:unhideWhenUsed="1"/>
-    <w:lsdException w:name="Outline List 1" w:semiHidden="1" w:unhideWhenUsed="1"/>
-    <w:lsdException w:name="Outline List 2" w:semiHidden="1" w:unhideWhenUsed="1"/>
-    <w:lsdException w:name="Outline List 3" w:semiHidden="1" w:unhideWhenUsed="1"/>
-    <w:lsdException w:name="Table Simple 1" w:semiHidden="1" w:unhideWhenUsed="1"/>
-    <w:lsdException w:name="Table Simple 2" w:semiHidden="1" w:unhideWhenUsed="1"/>
-    <w:lsdException w:name="Table Simple 3" w:semiHidden="1" w:unhideWhenUsed="1"/>
-    <w:lsdException w:name="Table Classic 1" w:semiHidden="1" w:unhideWhenUsed="1"/>
-    <w:lsdException w:name="Table Classic 2" w:semiHidden="1" w:unhideWhenUsed="1"/>
-    <w:lsdException w:name="Table Classic 3" w:semiHidden="1" w:unhideWhenUsed="1"/>
-    <w:lsdException w:name="Table Classic 4" w:semiHidden="1" w:unhideWhenUsed="1"/>
-    <w:lsdException w:name="Table Colorful 1" w:semiHidden="1" w:unhideWhenUsed="1"/>
-    <w:lsdException w:name="Table Colorful 2" w:semiHidden="1" w:unhideWhenUsed="1"/>
-    <w:lsdException w:name="Table Colorful 3" w:semiHidden="1" w:unhideWhenUsed="1"/>
-    <w:lsdException w:name="Table Columns 1" w:semiHidden="1" w:unhideWhenUsed="1"/>
-    <w:lsdException w:name="Table Columns 2" w:semiHidden="1" w:unhideWhenUsed="1"/>
-    <w:lsdException w:name="Table Columns 3" w:semiHidden="1" w:unhideWhenUsed="1"/>
-    <w:lsdException w:name="Table Columns 4" w:semiHidden="1" w:unhideWhenUsed="1"/>
-    <w:lsdException w:name="Table Columns 5" w:semiHidden="1" w:unhideWhenUsed="1"/>
-    <w:lsdException w:name="Table Grid 1" w:semiHidden="1" w:unhideWhenUsed="1"/>
-    <w:lsdException w:name="Table Grid 2" w:semiHidden="1" w:unhideWhenUsed="1"/>
-    <w:lsdException w:name="Table Grid 3" w:semiHidden="1" w:unhideWhenUsed="1"/>
-    <w:lsdException w:name="Table Grid 4" w:semiHidden="1" w:unhideWhenUsed="1"/>
-    <w:lsdException w:name="Table Grid 5" w:semiHidden="1" w:unhideWhenUsed="1"/>
-    <w:lsdException w:name="Table Grid 6" w:semiHidden="1" w:unhideWhenUsed="1"/>
-    <w:lsdException w:name="Table Grid 7" w:semiHidden="1" w:unhideWhenUsed="1"/>
-    <w:lsdException w:name="Table Grid 8" w:semiHidden="1" w:unhideWhenUsed="1"/>
-    <w:lsdException w:name="Table List 1" w:semiHidden="1" w:unhideWhenUsed="1"/>
-    <w:lsdException w:name="Table List 2" w:semiHidden="1" w:unhideWhenUsed="1"/>
-    <w:lsdException w:name="Table List 3" w:semiHidden="1" w:unhideWhenUsed="1"/>
-    <w:lsdException w:name="Table List 4" w:semiHidden="1" w:unhideWhenUsed="1"/>
-    <w:lsdException w:name="Table List 5" w:semiHidden="1" w:unhideWhenUsed="1"/>
-    <w:lsdException w:name="Table List 6" w:semiHidden="1" w:unhideWhenUsed="1"/>
-    <w:lsdException w:name="Table List 7" w:semiHidden="1" w:unhideWhenUsed="1"/>
-    <w:lsdException w:name="Table List 8" w:semiHidden="1" w:unhideWhenUsed="1"/>
-    <w:lsdException w:name="Table 3D effects 1" w:semiHidden="1" w:unhideWhenUsed="1"/>
-    <w:lsdException w:name="Table 3D effects 2" w:semiHidden="1" w:unhideWhenUsed="1"/>
-    <w:lsdException w:name="Table 3D effects 3" w:semiHidden="1" w:unhideWhenUsed="1"/>
-    <w:lsdException w:name="Table Contemporary" w:semiHidden="1" w:unhideWhenUsed="1"/>
-    <w:lsdException w:name="Table Elegant" w:semiHidden="1" w:unhideWhenUsed="1"/>
-    <w:lsdException w:name="Table Professional" w:semiHidden="1" w:unhideWhenUsed="1"/>
-    <w:lsdException w:name="Table Subtle 1" w:semiHidden="1" w:unhideWhenUsed="1"/>
-    <w:lsdException w:name="Table Subtle 2" w:semiHidden="1" w:unhideWhenUsed="1"/>
-    <w:lsdException w:name="Table Web 1" w:semiHidden="1" w:unhideWhenUsed="1"/>
-    <w:lsdException w:name="Table Web 2" w:semiHidden="1" w:unhideWhenUsed="1"/>
-    <w:lsdException w:name="Balloon Text" w:semiHidden="1" w:unhideWhenUsed="1"/>
-    <w:lsdException w:name="Table Grid" w:uiPriority="59"/>
-    <w:lsdException w:name="Placeholder Text" w:semiHidden="1"/>
-    <w:lsdException w:name="No Spacing" w:uiPriority="1"/>
-    <w:lsdException w:name="Light Shading" w:uiPriority="60"/>
-    <w:lsdException w:name="Light List" w:uiPriority="61"/>
-    <w:lsdException w:name="Light Grid" w:uiPriority="62"/>
-    <w:lsdException w:name="Medium Shading 1" w:uiPriority="63"/>
-    <w:lsdException w:name="Medium Shading 2" w:uiPriority="64"/>
-    <w:lsdException w:name="Medium List 1" w:uiPriority="65"/>
-    <w:lsdException w:name="Medium List 2" w:uiPriority="66"/>
-    <w:lsdException w:name="Medium Grid 1" w:uiPriority="67"/>
-    <w:lsdException w:name="Medium Grid 2" w:uiPriority="68"/>
-    <w:lsdException w:name="Medium Grid 3" w:uiPriority="69"/>
-    <w:lsdException w:name="Dark List" w:uiPriority="70"/>
-    <w:lsdException w:name="Colorful Shading" w:uiPriority="71"/>
-    <w:lsdException w:name="Colorful List" w:uiPriority="72"/>
-    <w:lsdException w:name="Colorful Grid" w:uiPriority="73"/>
-    <w:lsdException w:name="Light Shading Accent 1" w:uiPriority="60"/>
-    <w:lsdException w:name="Light List Accent 1" w:uiPriority="61"/>
-    <w:lsdException w:name="Light Grid Accent 1" w:uiPriority="62"/>
-    <w:lsdException w:name="Medium Shading 1 Accent 1" w:uiPriority="63"/>
-    <w:lsdException w:name="Medium Shading 2 Accent 1" w:uiPriority="64"/>
-    <w:lsdException w:name="Medium List 1 Accent 1" w:uiPriority="65"/>
-    <w:lsdException w:name="Revision" w:semiHidden="1"/>
-    <w:lsdException w:name="List Paragraph" w:uiPriority="34" w:qFormat="1"/>
-    <w:lsdException w:name="Quote" w:uiPriority="29"/>
-    <w:lsdException w:name="Intense Quote" w:uiPriority="30"/>
-    <w:lsdException w:name="Medium List 2 Accent 1" w:uiPriority="66"/>
-    <w:lsdException w:name="Medium Grid 1 Accent 1" w:uiPriority="67"/>
-    <w:lsdException w:name="Medium Grid 2 Accent 1" w:uiPriority="68"/>
-    <w:lsdException w:name="Medium Grid 3 Accent 1" w:uiPriority="69"/>
-    <w:lsdException w:name="Dark List Accent 1" w:uiPriority="70"/>
-    <w:lsdException w:name="Colorful Shading Accent 1" w:uiPriority="71"/>
-    <w:lsdException w:name="Colorful List Accent 1" w:uiPriority="72"/>
-    <w:lsdException w:name="Colorful Grid Accent 1" w:uiPriority="73"/>
-    <w:lsdException w:name="Light Shading Accent 2" w:uiPriority="60"/>
-    <w:lsdException w:name="Light List Accent 2" w:uiPriority="61"/>
-    <w:lsdException w:name="Light Grid Accent 2" w:uiPriority="62"/>
-    <w:lsdException w:name="Medium Shading 1 Accent 2" w:uiPriority="63"/>
-    <w:lsdException w:name="Medium Shading 2 Accent 2" w:uiPriority="64"/>
-    <w:lsdException w:name="Medium List 1 Accent 2" w:uiPriority="65"/>
-    <w:lsdException w:name="Medium List 2 Accent 2" w:uiPriority="66"/>
-    <w:lsdException w:name="Medium Grid 1 Accent 2" w:uiPriority="67"/>
-    <w:lsdException w:name="Medium Grid 2 Accent 2" w:uiPriority="68"/>
-    <w:lsdException w:name="Medium Grid 3 Accent 2" w:uiPriority="69"/>
-    <w:lsdException w:name="Dark List Accent 2" w:uiPriority="70"/>
-    <w:lsdException w:name="Colorful Shading Accent 2" w:uiPriority="71"/>
-    <w:lsdException w:name="Colorful List Accent 2" w:uiPriority="72"/>
-    <w:lsdException w:name="Colorful Grid Accent 2" w:uiPriority="73"/>
-    <w:lsdException w:name="Light Shading Accent 3" w:uiPriority="60"/>
-    <w:lsdException w:name="Light List Accent 3" w:uiPriority="61"/>
-    <w:lsdException w:name="Light Grid Accent 3" w:uiPriority="62"/>
-    <w:lsdException w:name="Medium Shading 1 Accent 3" w:uiPriority="63"/>
-    <w:lsdException w:name="Medium Shading 2 Accent 3" w:uiPriority="64"/>
-    <w:lsdException w:name="Medium List 1 Accent 3" w:uiPriority="65"/>
-    <w:lsdException w:name="Medium List 2 Accent 3" w:uiPriority="66"/>
-    <w:lsdException w:name="Medium Grid 1 Accent 3" w:uiPriority="67"/>
-    <w:lsdException w:name="Medium Grid 2 Accent 3" w:uiPriority="68"/>
-    <w:lsdException w:name="Medium Grid 3 Accent 3" w:uiPriority="69"/>
-    <w:lsdException w:name="Dark List Accent 3" w:uiPriority="70"/>
-    <w:lsdException w:name="Colorful Shading Accent 3" w:uiPriority="71"/>
-    <w:lsdException w:name="Colorful List Accent 3" w:uiPriority="72"/>
-    <w:lsdException w:name="Colorful Grid Accent 3" w:uiPriority="73"/>
-    <w:lsdException w:name="Light Shading Accent 4" w:uiPriority="60"/>
-    <w:lsdException w:name="Light List Accent 4" w:uiPriority="61"/>
-    <w:lsdException w:name="Light Grid Accent 4" w:uiPriority="62"/>
-    <w:lsdException w:name="Medium Shading 1 Accent 4" w:uiPriority="63"/>
-    <w:lsdException w:name="Medium Shading 2 Accent 4" w:uiPriority="64"/>
-    <w:lsdException w:name="Medium List 1 Accent 4" w:uiPriority="65"/>
-    <w:lsdException w:name="Medium List 2 Accent 4" w:uiPriority="66"/>
-    <w:lsdException w:name="Medium Grid 1 Accent 4" w:uiPriority="67"/>
-    <w:lsdException w:name="Medium Grid 2 Accent 4" w:uiPriority="68"/>
-    <w:lsdException w:name="Medium Grid 3 Accent 4" w:uiPriority="69"/>
-    <w:lsdException w:name="Dark List Accent 4" w:uiPriority="70"/>
-    <w:lsdException w:name="Colorful Shading Accent 4" w:uiPriority="71"/>
-    <w:lsdException w:name="Colorful List Accent 4" w:uiPriority="72"/>
-    <w:lsdException w:name="Colorful Grid Accent 4" w:uiPriority="73"/>
-    <w:lsdException w:name="Light Shading Accent 5" w:uiPriority="60"/>
-    <w:lsdException w:name="Light List Accent 5" w:uiPriority="61"/>
-    <w:lsdException w:name="Light Grid Accent 5" w:uiPriority="62"/>
-    <w:lsdException w:name="Medium Shading 1 Accent 5" w:uiPriority="63"/>
-    <w:lsdException w:name="Medium Shading 2 Accent 5" w:uiPriority="64"/>
-    <w:lsdException w:name="Medium List 1 Accent 5" w:uiPriority="65"/>
-    <w:lsdException w:name="Medium List 2 Accent 5" w:uiPriority="66"/>
-    <w:lsdException w:name="Medium Grid 1 Accent 5" w:uiPriority="67"/>
-    <w:lsdException w:name="Medium Grid 2 Accent 5" w:uiPriority="68"/>
-    <w:lsdException w:name="Medium Grid 3 Accent 5" w:uiPriority="69"/>
-    <w:lsdException w:name="Dark List Accent 5" w:uiPriority="70"/>
-    <w:lsdException w:name="Colorful Shading Accent 5" w:uiPriority="71"/>
-    <w:lsdException w:name="Colorful List Accent 5" w:uiPriority="72"/>
-    <w:lsdException w:name="Colorful Grid Accent 5" w:uiPriority="73"/>
-    <w:lsdException w:name="Light Shading Accent 6" w:uiPriority="60"/>
-    <w:lsdException w:name="Light List Accent 6" w:uiPriority="61"/>
-    <w:lsdException w:name="Light Grid Accent 6" w:uiPriority="62"/>
-    <w:lsdException w:name="Medium Shading 1 Accent 6" w:uiPriority="63"/>
-    <w:lsdException w:name="Medium Shading 2 Accent 6" w:uiPriority="64"/>
-    <w:lsdException w:name="Medium List 1 Accent 6" w:uiPriority="65"/>
-    <w:lsdException w:name="Medium List 2 Accent 6" w:uiPriority="66"/>
-    <w:lsdException w:name="Medium Grid 1 Accent 6" w:uiPriority="67"/>
-    <w:lsdException w:name="Medium Grid 2 Accent 6" w:uiPriority="68"/>
-    <w:lsdException w:name="Medium Grid 3 Accent 6" w:uiPriority="69"/>
-    <w:lsdException w:name="Dark List Accent 6" w:uiPriority="70"/>
-    <w:lsdException w:name="Colorful Shading Accent 6" w:uiPriority="71"/>
-    <w:lsdException w:name="Colorful List Accent 6" w:uiPriority="72"/>
-    <w:lsdException w:name="Colorful Grid Accent 6" w:uiPriority="73"/>
-    <w:lsdException w:name="Subtle Emphasis" w:uiPriority="19"/>
-    <w:lsdException w:name="Intense Emphasis" w:uiPriority="21"/>
-    <w:lsdException w:name="Subtle Reference" w:uiPriority="31"/>
-    <w:lsdException w:name="Intense Reference" w:uiPriority="32"/>
-    <w:lsdException w:name="Book Title" w:uiPriority="33"/>
-    <w:lsdException w:name="Bibliography" w:semiHidden="1" w:uiPriority="37" w:unhideWhenUsed="1"/>
-    <w:lsdException w:name="TOC Heading" w:semiHidden="1" w:uiPriority="39" w:unhideWhenUsed="1" w:qFormat="1"/>
-    <w:lsdException w:name="Plain Table 1" w:uiPriority="41"/>
-    <w:lsdException w:name="Plain Table 2" w:uiPriority="42"/>
-    <w:lsdException w:name="Plain Table 3" w:uiPriority="43"/>
-    <w:lsdException w:name="Plain Table 4" w:uiPriority="44"/>
-    <w:lsdException w:name="Plain Table 5" w:uiPriority="45"/>
-    <w:lsdException w:name="Grid Table Light" w:uiPriority="40"/>
-    <w:lsdException w:name="Grid Table 1 Light" w:uiPriority="46"/>
-    <w:lsdException w:name="Grid Table 2" w:uiPriority="47"/>
-    <w:lsdException w:name="Grid Table 3" w:uiPriority="48"/>
-    <w:lsdException w:name="Grid Table 4" w:uiPriority="49"/>
-    <w:lsdException w:name="Grid Table 5 Dark" w:uiPriority="50"/>
-    <w:lsdException w:name="Grid Table 6 Colorful" w:uiPriority="51"/>
-    <w:lsdException w:name="Grid Table 7 Colorful" w:uiPriority="52"/>
-    <w:lsdException w:name="Grid Table 1 Light Accent 1" w:uiPriority="46"/>
-    <w:lsdException w:name="Grid Table 2 Accent 1" w:uiPriority="47"/>
-    <w:lsdException w:name="Grid Table 3 Accent 1" w:uiPriority="48"/>
-    <w:lsdException w:name="Grid Table 4 Accent 1" w:uiPriority="49"/>
-    <w:lsdException w:name="Grid Table 5 Dark Accent 1" w:uiPriority="50"/>
-    <w:lsdException w:name="Grid Table 6 Colorful Accent 1" w:uiPriority="51"/>
-    <w:lsdException w:name="Grid Table 7 Colorful Accent 1" w:uiPriority="52"/>
-    <w:lsdException w:name="Grid Table 1 Light Accent 2" w:uiPriority="46"/>
-    <w:lsdException w:name="Grid Table 2 Accent 2" w:uiPriority="47"/>
-    <w:lsdException w:name="Grid Table 3 Accent 2" w:uiPriority="48"/>
-    <w:lsdException w:name="Grid Table 4 Accent 2" w:uiPriority="49"/>
-    <w:lsdException w:name="Grid Table 5 Dark Accent 2" w:uiPriority="50"/>
-    <w:lsdException w:name="Grid Table 6 Colorful Accent 2" w:uiPriority="51"/>
-    <w:lsdException w:name="Grid Table 7 Colorful Accent 2" w:uiPriority="52"/>
-    <w:lsdException w:name="Grid Table 1 Light Accent 3" w:uiPriority="46"/>
-    <w:lsdException w:name="Grid Table 2 Accent 3" w:uiPriority="47"/>
-    <w:lsdException w:name="Grid Table 3 Accent 3" w:uiPriority="48"/>
-    <w:lsdException w:name="Grid Table 4 Accent 3" w:uiPriority="49"/>
-    <w:lsdException w:name="Grid Table 5 Dark Accent 3" w:uiPriority="50"/>
-    <w:lsdException w:name="Grid Table 6 Colorful Accent 3" w:uiPriority="51"/>
-    <w:lsdException w:name="Grid Table 7 Colorful Accent 3" w:uiPriority="52"/>
-    <w:lsdException w:name="Grid Table 1 Light Accent 4" w:uiPriority="46"/>
-    <w:lsdException w:name="Grid Table 2 Accent 4" w:uiPriority="47"/>
-    <w:lsdException w:name="Grid Table 3 Accent 4" w:uiPriority="48"/>
-    <w:lsdException w:name="Grid Table 4 Accent 4" w:uiPriority="49"/>
-    <w:lsdException w:name="Grid Table 5 Dark Accent 4" w:uiPriority="50"/>
-    <w:lsdException w:name="Grid Table 6 Colorful Accent 4" w:uiPriority="51"/>
-    <w:lsdException w:name="Grid Table 7 Colorful Accent 4" w:uiPriority="52"/>
-    <w:lsdException w:name="Grid Table 1 Light Accent 5" w:uiPriority="46"/>
-    <w:lsdException w:name="Grid Table 2 Accent 5" w:uiPriority="47"/>
-    <w:lsdException w:name="Grid Table 3 Accent 5" w:uiPriority="48"/>
-    <w:lsdException w:name="Grid Table 4 Accent 5" w:uiPriority="49"/>
-    <w:lsdException w:name="Grid Table 5 Dark Accent 5" w:uiPriority="50"/>
-    <w:lsdException w:name="Grid Table 6 Colorful Accent 5" w:uiPriority="51"/>
-    <w:lsdException w:name="Grid Table 7 Colorful Accent 5" w:uiPriority="52"/>
-    <w:lsdException w:name="Grid Table 1 Light Accent 6" w:uiPriority="46"/>
-    <w:lsdException w:name="Grid Table 2 Accent 6" w:uiPriority="47"/>
-    <w:lsdException w:name="Grid Table 3 Accent 6" w:uiPriority="48"/>
-    <w:lsdException w:name="Grid Table 4 Accent 6" w:uiPriority="49"/>
-    <w:lsdException w:name="Grid Table 5 Dark Accent 6" w:uiPriority="50"/>
-    <w:lsdException w:name="Grid Table 6 Colorful Accent 6" w:uiPriority="51"/>
-    <w:lsdException w:name="Grid Table 7 Colorful Accent 6" w:uiPriority="52"/>
-    <w:lsdException w:name="List Table 1 Light" w:uiPriority="46"/>
-    <w:lsdException w:name="List Table 2" w:uiPriority="47"/>
-    <w:lsdException w:name="List Table 3" w:uiPriority="48"/>
-    <w:lsdException w:name="List Table 4" w:uiPriority="49"/>
-    <w:lsdException w:name="List Table 5 Dark" w:uiPriority="50"/>
-    <w:lsdException w:name="List Table 6 Colorful" w:uiPriority="51"/>
-    <w:lsdException w:name="List Table 7 Colorful" w:uiPriority="52"/>
-    <w:lsdException w:name="List Table 1 Light Accent 1" w:uiPriority="46"/>
-    <w:lsdException w:name="List Table 2 Accent 1" w:uiPriority="47"/>
-    <w:lsdException w:name="List Table 3 Accent 1" w:uiPriority="48"/>
-    <w:lsdException w:name="List Table 4 Accent 1" w:uiPriority="49"/>
-    <w:lsdException w:name="List Table 5 Dark Accent 1" w:uiPriority="50"/>
-    <w:lsdException w:name="List Table 6 Colorful Accent 1" w:uiPriority="51"/>
-    <w:lsdException w:name="List Table 7 Colorful Accent 1" w:uiPriority="52"/>
-    <w:lsdException w:name="List Table 1 Light Accent 2" w:uiPriority="46"/>
-    <w:lsdException w:name="List Table 2 Accent 2" w:uiPriority="47"/>
-    <w:lsdException w:name="List Table 3 Accent 2" w:uiPriority="48"/>
-    <w:lsdException w:name="List Table 4 Accent 2" w:uiPriority="49"/>
-    <w:lsdException w:name="List Table 5 Dark Accent 2" w:uiPriority="50"/>
-    <w:lsdException w:name="List Table 6 Colorful Accent 2" w:uiPriority="51"/>
-    <w:lsdException w:name="List Table 7 Colorful Accent 2" w:uiPriority="52"/>
-    <w:lsdException w:name="List Table 1 Light Accent 3" w:uiPriority="46"/>
-    <w:lsdException w:name="List Table 2 Accent 3" w:uiPriority="47"/>
-    <w:lsdException w:name="List Table 3 Accent 3" w:uiPriority="48"/>
-    <w:lsdException w:name="List Table 4 Accent 3" w:uiPriority="49"/>
-    <w:lsdException w:name="List Table 5 Dark Accent 3" w:uiPriority="50"/>
-    <w:lsdException w:name="List Table 6 Colorful Accent 3" w:uiPriority="51"/>
-    <w:lsdException w:name="List Table 7 Colorful Accent 3" w:uiPriority="52"/>
-    <w:lsdException w:name="List Table 1 Light Accent 4" w:uiPriority="46"/>
-    <w:lsdException w:name="List Table 2 Accent 4" w:uiPriority="47"/>
-    <w:lsdException w:name="List Table 3 Accent 4" w:uiPriority="48"/>
-    <w:lsdException w:name="List Table 4 Accent 4" w:uiPriority="49"/>
-    <w:lsdException w:name="List Table 5 Dark Accent 4" w:uiPriority="50"/>
-    <w:lsdException w:name="List Table 6 Colorful Accent 4" w:uiPriority="51"/>
-    <w:lsdException w:name="List Table 7 Colorful Accent 4" w:uiPriority="52"/>
-    <w:lsdException w:name="List Table 1 Light Accent 5" w:uiPriority="46"/>
-    <w:lsdException w:name="List Table 2 Accent 5" w:uiPriority="47"/>
-    <w:lsdException w:name="List Table 3 Accent 5" w:uiPriority="48"/>
-    <w:lsdException w:name="List Table 4 Accent 5" w:uiPriority="49"/>
-    <w:lsdException w:name="List Table 5 Dark Accent 5" w:uiPriority="50"/>
-    <w:lsdException w:name="List Table 6 Colorful Accent 5" w:uiPriority="51"/>
-    <w:lsdException w:name="List Table 7 Colorful Accent 5" w:uiPriority="52"/>
-    <w:lsdException w:name="List Table 1 Light Accent 6" w:uiPriority="46"/>
-    <w:lsdException w:name="List Table 2 Accent 6" w:uiPriority="47"/>
-    <w:lsdException w:name="List Table 3 Accent 6" w:uiPriority="48"/>
-    <w:lsdException w:name="List Table 4 Accent 6" w:uiPriority="49"/>
-    <w:lsdException w:name="List Table 5 Dark Accent 6" w:uiPriority="50"/>
-    <w:lsdException w:name="List Table 6 Colorful Accent 6" w:uiPriority="51"/>
-    <w:lsdException w:name="List Table 7 Colorful Accent 6" w:uiPriority="52"/>
-    <w:lsdException w:name="Mention" w:semiHidden="1" w:unhideWhenUsed="1"/>
-    <w:lsdException w:name="Smart Hyperlink" w:semiHidden="1" w:unhideWhenUsed="1"/>
-    <w:lsdException w:name="Hashtag" w:semiHidden="1" w:unhideWhenUsed="1"/>
+  <w:latentStyles w:defLockedState="0" w:defUIPriority="99" w:defSemiHidden="1" w:defUnhideWhenUsed="1" w:defQFormat="0" w:count="267">
+    <w:lsdException w:name="Normal" w:semiHidden="0" w:uiPriority="0" w:unhideWhenUsed="0" w:qFormat="1"/>
+    <w:lsdException w:name="heading 1" w:semiHidden="0" w:uiPriority="9" w:unhideWhenUsed="0" w:qFormat="1"/>
+    <w:lsdException w:name="heading 2" w:uiPriority="9" w:qFormat="1"/>
+    <w:lsdException w:name="heading 3" w:uiPriority="9" w:qFormat="1"/>
+    <w:lsdException w:name="heading 4" w:uiPriority="9" w:qFormat="1"/>
+    <w:lsdException w:name="heading 5" w:uiPriority="9" w:qFormat="1"/>
+    <w:lsdException w:name="heading 6" w:uiPriority="9" w:qFormat="1"/>
+    <w:lsdException w:name="heading 7" w:uiPriority="9" w:qFormat="1"/>
+    <w:lsdException w:name="heading 8" w:uiPriority="9" w:qFormat="1"/>
+    <w:lsdException w:name="heading 9" w:uiPriority="9" w:qFormat="1"/>
+    <w:lsdException w:name="toc 1" w:uiPriority="39"/>
+    <w:lsdException w:name="toc 2" w:uiPriority="39"/>
+    <w:lsdException w:name="toc 3" w:uiPriority="39"/>
+    <w:lsdException w:name="toc 4" w:uiPriority="39"/>
+    <w:lsdException w:name="toc 5" w:uiPriority="39"/>
+    <w:lsdException w:name="toc 6" w:uiPriority="39"/>
+    <w:lsdException w:name="toc 7" w:uiPriority="39"/>
+    <w:lsdException w:name="toc 8" w:uiPriority="39"/>
+    <w:lsdException w:name="toc 9" w:uiPriority="39"/>
+    <w:lsdException w:name="caption" w:uiPriority="35" w:qFormat="1"/>
+    <w:lsdException w:name="Title" w:semiHidden="0" w:uiPriority="10" w:unhideWhenUsed="0"/>
+    <w:lsdException w:name="Default Paragraph Font" w:uiPriority="1"/>
+    <w:lsdException w:name="Subtitle" w:semiHidden="0" w:uiPriority="11" w:unhideWhenUsed="0"/>
+    <w:lsdException w:name="Strong" w:semiHidden="0" w:uiPriority="22" w:unhideWhenUsed="0" w:qFormat="1"/>
+    <w:lsdException w:name="Emphasis" w:semiHidden="0" w:uiPriority="20" w:unhideWhenUsed="0"/>
+    <w:lsdException w:name="Normal Table" w:semiHidden="0" w:unhideWhenUsed="0"/>
+    <w:lsdException w:name="Table Web 3" w:semiHidden="0" w:unhideWhenUsed="0"/>
+    <w:lsdException w:name="Table Grid" w:semiHidden="0" w:uiPriority="59" w:unhideWhenUsed="0"/>
+    <w:lsdException w:name="Table Theme" w:semiHidden="0" w:unhideWhenUsed="0"/>
+    <w:lsdException w:name="Placeholder Text" w:unhideWhenUsed="0"/>
+    <w:lsdException w:name="No Spacing" w:semiHidden="0" w:uiPriority="1" w:unhideWhenUsed="0"/>
+    <w:lsdException w:name="Light Shading" w:semiHidden="0" w:uiPriority="60" w:unhideWhenUsed="0"/>
+    <w:lsdException w:name="Light List" w:semiHidden="0" w:uiPriority="61" w:unhideWhenUsed="0"/>
+    <w:lsdException w:name="Light Grid" w:semiHidden="0" w:uiPriority="62" w:unhideWhenUsed="0"/>
+    <w:lsdException w:name="Medium Shading 1" w:semiHidden="0" w:uiPriority="63" w:unhideWhenUsed="0"/>
+    <w:lsdException w:name="Medium Shading 2" w:semiHidden="0" w:uiPriority="64" w:unhideWhenUsed="0"/>
+    <w:lsdException w:name="Medium List 1" w:semiHidden="0" w:uiPriority="65" w:unhideWhenUsed="0"/>
+    <w:lsdException w:name="Medium List 2" w:semiHidden="0" w:uiPriority="66" w:unhideWhenUsed="0"/>
+    <w:lsdException w:name="Medium Grid 1" w:semiHidden="0" w:uiPriority="67" w:unhideWhenUsed="0"/>
+    <w:lsdException w:name="Medium Grid 2" w:semiHidden="0" w:uiPriority="68" w:unhideWhenUsed="0"/>
+    <w:lsdException w:name="Medium Grid 3" w:semiHidden="0" w:uiPriority="69" w:unhideWhenUsed="0"/>
+    <w:lsdException w:name="Dark List" w:semiHidden="0" w:uiPriority="70" w:unhideWhenUsed="0"/>
+    <w:lsdException w:name="Colorful Shading" w:semiHidden="0" w:uiPriority="71" w:unhideWhenUsed="0"/>
+    <w:lsdException w:name="Colorful List" w:semiHidden="0" w:uiPriority="72" w:unhideWhenUsed="0"/>
+    <w:lsdException w:name="Colorful Grid" w:semiHidden="0" w:uiPriority="73" w:unhideWhenUsed="0"/>
+    <w:lsdException w:name="Light Shading Accent 1" w:semiHidden="0" w:uiPriority="60" w:unhideWhenUsed="0"/>
+    <w:lsdException w:name="Light List Accent 1" w:semiHidden="0" w:uiPriority="61" w:unhideWhenUsed="0"/>
+    <w:lsdException w:name="Light Grid Accent 1" w:semiHidden="0" w:uiPriority="62" w:unhideWhenUsed="0"/>
+    <w:lsdException w:name="Medium Shading 1 Accent 1" w:semiHidden="0" w:uiPriority="63" w:unhideWhenUsed="0"/>
+    <w:lsdException w:name="Medium Shading 2 Accent 1" w:semiHidden="0" w:uiPriority="64" w:unhideWhenUsed="0"/>
+    <w:lsdException w:name="Medium List 1 Accent 1" w:semiHidden="0" w:uiPriority="65" w:unhideWhenUsed="0"/>
+    <w:lsdException w:name="Revision" w:unhideWhenUsed="0"/>
+    <w:lsdException w:name="List Paragraph" w:semiHidden="0" w:uiPriority="34" w:unhideWhenUsed="0" w:qFormat="1"/>
+    <w:lsdException w:name="Quote" w:semiHidden="0" w:uiPriority="29" w:unhideWhenUsed="0"/>
+    <w:lsdException w:name="Intense Quote" w:semiHidden="0" w:uiPriority="30" w:unhideWhenUsed="0"/>
+    <w:lsdException w:name="Medium List 2 Accent 1" w:semiHidden="0" w:uiPriority="66" w:unhideWhenUsed="0"/>
+    <w:lsdException w:name="Medium Grid 1 Accent 1" w:semiHidden="0" w:uiPriority="67" w:unhideWhenUsed="0"/>
+    <w:lsdException w:name="Medium Grid 2 Accent 1" w:semiHidden="0" w:uiPriority="68" w:unhideWhenUsed="0"/>
+    <w:lsdException w:name="Medium Grid 3 Accent 1" w:semiHidden="0" w:uiPriority="69" w:unhideWhenUsed="0"/>
+    <w:lsdException w:name="Dark List Accent 1" w:semiHidden="0" w:uiPriority="70" w:unhideWhenUsed="0"/>
+    <w:lsdException w:name="Colorful Shading Accent 1" w:semiHidden="0" w:uiPriority="71" w:unhideWhenUsed="0"/>
+    <w:lsdException w:name="Colorful List Accent 1" w:semiHidden="0" w:uiPriority="72" w:unhideWhenUsed="0"/>
+    <w:lsdException w:name="Colorful Grid Accent 1" w:semiHidden="0" w:uiPriority="73" w:unhideWhenUsed="0"/>
+    <w:lsdException w:name="Light Shading Accent 2" w:semiHidden="0" w:uiPriority="60" w:unhideWhenUsed="0"/>
+    <w:lsdException w:name="Light List Accent 2" w:semiHidden="0" w:uiPriority="61" w:unhideWhenUsed="0"/>
+    <w:lsdException w:name="Light Grid Accent 2" w:semiHidden="0" w:uiPriority="62" w:unhideWhenUsed="0"/>
+    <w:lsdException w:name="Medium Shading 1 Accent 2" w:semiHidden="0" w:uiPriority="63" w:unhideWhenUsed="0"/>
+    <w:lsdException w:name="Medium Shading 2 Accent 2" w:semiHidden="0" w:uiPriority="64" w:unhideWhenUsed="0"/>
+    <w:lsdException w:name="Medium List 1 Accent 2" w:semiHidden="0" w:uiPriority="65" w:unhideWhenUsed="0"/>
+    <w:lsdException w:name="Medium List 2 Accent 2" w:semiHidden="0" w:uiPriority="66" w:unhideWhenUsed="0"/>
+    <w:lsdException w:name="Medium Grid 1 Accent 2" w:semiHidden="0" w:uiPriority="67" w:unhideWhenUsed="0"/>
+    <w:lsdException w:name="Medium Grid 2 Accent 2" w:semiHidden="0" w:uiPriority="68" w:unhideWhenUsed="0"/>
+    <w:lsdException w:name="Medium Grid 3 Accent 2" w:semiHidden="0" w:uiPriority="69" w:unhideWhenUsed="0"/>
+    <w:lsdException w:name="Dark List Accent 2" w:semiHidden="0" w:uiPriority="70" w:unhideWhenUsed="0"/>
+    <w:lsdException w:name="Colorful Shading Accent 2" w:semiHidden="0" w:uiPriority="71" w:unhideWhenUsed="0"/>
+    <w:lsdException w:name="Colorful List Accent 2" w:semiHidden="0" w:uiPriority="72" w:unhideWhenUsed="0"/>
+    <w:lsdException w:name="Colorful Grid Accent 2" w:semiHidden="0" w:uiPriority="73" w:unhideWhenUsed="0"/>
+    <w:lsdException w:name="Light Shading Accent 3" w:semiHidden="0" w:uiPriority="60" w:unhideWhenUsed="0"/>
+    <w:lsdException w:name="Light List Accent 3" w:semiHidden="0" w:uiPriority="61" w:unhideWhenUsed="0"/>
+    <w:lsdException w:name="Light Grid Accent 3" w:semiHidden="0" w:uiPriority="62" w:unhideWhenUsed="0"/>
+    <w:lsdException w:name="Medium Shading 1 Accent 3" w:semiHidden="0" w:uiPriority="63" w:unhideWhenUsed="0"/>
+    <w:lsdException w:name="Medium Shading 2 Accent 3" w:semiHidden="0" w:uiPriority="64" w:unhideWhenUsed="0"/>
+    <w:lsdException w:name="Medium List 1 Accent 3" w:semiHidden="0" w:uiPriority="65" w:unhideWhenUsed="0"/>
+    <w:lsdException w:name="Medium List 2 Accent 3" w:semiHidden="0" w:uiPriority="66" w:unhideWhenUsed="0"/>
+    <w:lsdException w:name="Medium Grid 1 Accent 3" w:semiHidden="0" w:uiPriority="67" w:unhideWhenUsed="0"/>
+    <w:lsdException w:name="Medium Grid 2 Accent 3" w:semiHidden="0" w:uiPriority="68" w:unhideWhenUsed="0"/>
+    <w:lsdException w:name="Medium Grid 3 Accent 3" w:semiHidden="0" w:uiPriority="69" w:unhideWhenUsed="0"/>
+    <w:lsdException w:name="Dark List Accent 3" w:semiHidden="0" w:uiPriority="70" w:unhideWhenUsed="0"/>
+    <w:lsdException w:name="Colorful Shading Accent 3" w:semiHidden="0" w:uiPriority="71" w:unhideWhenUsed="0"/>
+    <w:lsdException w:name="Colorful List Accent 3" w:semiHidden="0" w:uiPriority="72" w:unhideWhenUsed="0"/>
+    <w:lsdException w:name="Colorful Grid Accent 3" w:semiHidden="0" w:uiPriority="73" w:unhideWhenUsed="0"/>
+    <w:lsdException w:name="Light Shading Accent 4" w:semiHidden="0" w:uiPriority="60" w:unhideWhenUsed="0"/>
+    <w:lsdException w:name="Light List Accent 4" w:semiHidden="0" w:uiPriority="61" w:unhideWhenUsed="0"/>
+    <w:lsdException w:name="Light Grid Accent 4" w:semiHidden="0" w:uiPriority="62" w:unhideWhenUsed="0"/>
+    <w:lsdException w:name="Medium Shading 1 Accent 4" w:semiHidden="0" w:uiPriority="63" w:unhideWhenUsed="0"/>
+    <w:lsdException w:name="Medium Shading 2 Accent 4" w:semiHidden="0" w:uiPriority="64" w:unhideWhenUsed="0"/>
+    <w:lsdException w:name="Medium List 1 Accent 4" w:semiHidden="0" w:uiPriority="65" w:unhideWhenUsed="0"/>
+    <w:lsdException w:name="Medium List 2 Accent 4" w:semiHidden="0" w:uiPriority="66" w:unhideWhenUsed="0"/>
+    <w:lsdException w:name="Medium Grid 1 Accent 4" w:semiHidden="0" w:uiPriority="67" w:unhideWhenUsed="0"/>
+    <w:lsdException w:name="Medium Grid 2 Accent 4" w:semiHidden="0" w:uiPriority="68" w:unhideWhenUsed="0"/>
+    <w:lsdException w:name="Medium Grid 3 Accent 4" w:semiHidden="0" w:uiPriority="69" w:unhideWhenUsed="0"/>
+    <w:lsdException w:name="Dark List Accent 4" w:semiHidden="0" w:uiPriority="70" w:unhideWhenUsed="0"/>
+    <w:lsdException w:name="Colorful Shading Accent 4" w:semiHidden="0" w:uiPriority="71" w:unhideWhenUsed="0"/>
+    <w:lsdException w:name="Colorful List Accent 4" w:semiHidden="0" w:uiPriority="72" w:unhideWhenUsed="0"/>
+    <w:lsdException w:name="Colorful Grid Accent 4" w:semiHidden="0" w:uiPriority="73" w:unhideWhenUsed="0"/>
+    <w:lsdException w:name="Light Shading Accent 5" w:semiHidden="0" w:uiPriority="60" w:unhideWhenUsed="0"/>
+    <w:lsdException w:name="Light List Accent 5" w:semiHidden="0" w:uiPriority="61" w:unhideWhenUsed="0"/>
+    <w:lsdException w:name="Light Grid Accent 5" w:semiHidden="0" w:uiPriority="62" w:unhideWhenUsed="0"/>
+    <w:lsdException w:name="Medium Shading 1 Accent 5" w:semiHidden="0" w:uiPriority="63" w:unhideWhenUsed="0"/>
+    <w:lsdException w:name="Medium Shading 2 Accent 5" w:semiHidden="0" w:uiPriority="64" w:unhideWhenUsed="0"/>
+    <w:lsdException w:name="Medium List 1 Accent 5" w:semiHidden="0" w:uiPriority="65" w:unhideWhenUsed="0"/>
+    <w:lsdException w:name="Medium List 2 Accent 5" w:semiHidden="0" w:uiPriority="66" w:unhideWhenUsed="0"/>
+    <w:lsdException w:name="Medium Grid 1 Accent 5" w:semiHidden="0" w:uiPriority="67" w:unhideWhenUsed="0"/>
+    <w:lsdException w:name="Medium Grid 2 Accent 5" w:semiHidden="0" w:uiPriority="68" w:unhideWhenUsed="0"/>
+    <w:lsdException w:name="Medium Grid 3 Accent 5" w:semiHidden="0" w:uiPriority="69" w:unhideWhenUsed="0"/>
+    <w:lsdException w:name="Dark List Accent 5" w:semiHidden="0" w:uiPriority="70" w:unhideWhenUsed="0"/>
+    <w:lsdException w:name="Colorful Shading Accent 5" w:semiHidden="0" w:uiPriority="71" w:unhideWhenUsed="0"/>
+    <w:lsdException w:name="Colorful List Accent 5" w:semiHidden="0" w:uiPriority="72" w:unhideWhenUsed="0"/>
+    <w:lsdException w:name="Colorful Grid Accent 5" w:semiHidden="0" w:uiPriority="73" w:unhideWhenUsed="0"/>
+    <w:lsdException w:name="Light Shading Accent 6" w:semiHidden="0" w:uiPriority="60" w:unhideWhenUsed="0"/>
+    <w:lsdException w:name="Light List Accent 6" w:semiHidden="0" w:uiPriority="61" w:unhideWhenUsed="0"/>
+    <w:lsdException w:name="Light Grid Accent 6" w:semiHidden="0" w:uiPriority="62" w:unhideWhenUsed="0"/>
+    <w:lsdException w:name="Medium Shading 1 Accent 6" w:semiHidden="0" w:uiPriority="63" w:unhideWhenUsed="0"/>
+    <w:lsdException w:name="Medium Shading 2 Accent 6" w:semiHidden="0" w:uiPriority="64" w:unhideWhenUsed="0"/>
+    <w:lsdException w:name="Medium List 1 Accent 6" w:semiHidden="0" w:uiPriority="65" w:unhideWhenUsed="0"/>
+    <w:lsdException w:name="Medium List 2 Accent 6" w:semiHidden="0" w:uiPriority="66" w:unhideWhenUsed="0"/>
+    <w:lsdException w:name="Medium Grid 1 Accent 6" w:semiHidden="0" w:uiPriority="67" w:unhideWhenUsed="0"/>
+    <w:lsdException w:name="Medium Grid 2 Accent 6" w:semiHidden="0" w:uiPriority="68" w:unhideWhenUsed="0"/>
+    <w:lsdException w:name="Medium Grid 3 Accent 6" w:semiHidden="0" w:uiPriority="69" w:unhideWhenUsed="0"/>
+    <w:lsdException w:name="Dark List Accent 6" w:semiHidden="0" w:uiPriority="70" w:unhideWhenUsed="0"/>
+    <w:lsdException w:name="Colorful Shading Accent 6" w:semiHidden="0" w:uiPriority="71" w:unhideWhenUsed="0"/>
+    <w:lsdException w:name="Colorful List Accent 6" w:semiHidden="0" w:uiPriority="72" w:unhideWhenUsed="0"/>
+    <w:lsdException w:name="Colorful Grid Accent 6" w:semiHidden="0" w:uiPriority="73" w:unhideWhenUsed="0"/>
+    <w:lsdException w:name="Subtle Emphasis" w:semiHidden="0" w:uiPriority="19" w:unhideWhenUsed="0"/>
+    <w:lsdException w:name="Intense Emphasis" w:semiHidden="0" w:uiPriority="21" w:unhideWhenUsed="0"/>
+    <w:lsdException w:name="Subtle Reference" w:semiHidden="0" w:uiPriority="31" w:unhideWhenUsed="0"/>
+    <w:lsdException w:name="Intense Reference" w:semiHidden="0" w:uiPriority="32" w:unhideWhenUsed="0"/>
+    <w:lsdException w:name="Book Title" w:semiHidden="0" w:uiPriority="33" w:unhideWhenUsed="0"/>
+    <w:lsdException w:name="Bibliography" w:uiPriority="37"/>
+    <w:lsdException w:name="TOC Heading" w:uiPriority="39" w:qFormat="1"/>
+  </w:latentStyles>
+  <w:style w:type="paragraph" w:default="1" w:styleId="Normal">
+    <w:name w:val="Normal"/>
+    <w:qFormat/>
+    <w:rsid w:val="008063E1"/>
+    <w:pPr>
+      <w:spacing w:before="80" w:after="120"/>
+    </w:pPr>
+  </w:style>
+  <w:style w:type="paragraph" w:styleId="Heading1">
+    <w:name w:val="heading 1"/>
+    <w:basedOn w:val="Normal"/>
+    <w:next w:val="Normal"/>
+    <w:link w:val="Heading1Char"/>
+    <w:uiPriority w:val="9"/>
+    <w:qFormat/>
+    <w:rsid w:val="009254B7"/>
+    <w:pPr>
+      <w:keepNext/>
+      <w:keepLines/>
+      <w:spacing w:before="200" w:after="40"/>
+      <w:outlineLvl w:val="0"/>
+    </w:pPr>
+    <w:rPr>
+      <w:rFonts w:eastAsiaTheme="majorEastAsia" w:cstheme="majorBidi"/>
+      <w:b/>
+      <w:color w:val="642D08"/>
+      <w:sz w:val="40"/>
+      <w:szCs w:val="32"/>
+    </w:rPr>
+  </w:style>
+  <w:style w:type="paragraph" w:styleId="Heading2">
+    <w:name w:val="heading 2"/>
+    <w:basedOn w:val="Normal"/>
+    <w:next w:val="Normal"/>
+    <w:link w:val="Heading2Char"/>
+    <w:uiPriority w:val="9"/>
+    <w:qFormat/>
+    <w:rsid w:val="006E55B4"/>
+    <w:pPr>
+      <w:keepNext/>
+      <w:keepLines/>
+      <w:numPr>
+        <w:numId w:val="1"/>
+      </w:numPr>
+      <w:spacing w:before="200" w:after="40"/>
+      <w:outlineLvl w:val="1"/>
+    </w:pPr>
+    <w:rPr>
+      <w:rFonts w:eastAsiaTheme="majorEastAsia" w:cstheme="majorBidi"/>
+      <w:b/>
+      <w:bCs/>
+      <w:color w:val="7C380A"/>
+      <w:sz w:val="36"/>
+      <w:szCs w:val="36"/>
+    </w:rPr>
+  </w:style>
+  <w:style w:type="paragraph" w:styleId="Heading3">
+    <w:name w:val="heading 3"/>
+    <w:basedOn w:val="Normal"/>
+    <w:next w:val="Normal"/>
+    <w:link w:val="Heading3Char"/>
+    <w:uiPriority w:val="9"/>
+    <w:unhideWhenUsed/>
+    <w:qFormat/>
+    <w:rsid w:val="008C5930"/>
+    <w:pPr>
+      <w:keepNext/>
+      <w:keepLines/>
+      <w:spacing w:before="120" w:after="40"/>
+      <w:outlineLvl w:val="2"/>
+    </w:pPr>
+    <w:rPr>
+      <w:rFonts w:eastAsiaTheme="majorEastAsia" w:cstheme="majorBidi"/>
+      <w:b/>
+      <w:color w:val="8F400B"/>
+      <w:sz w:val="32"/>
+      <w:szCs w:val="32"/>
+    </w:rPr>
+  </w:style>
+  <w:style w:type="paragraph" w:styleId="Heading4">
+    <w:name w:val="heading 4"/>
+    <w:basedOn w:val="Normal"/>
+    <w:next w:val="Normal"/>
+    <w:link w:val="Heading4Char"/>
+    <w:uiPriority w:val="9"/>
+    <w:unhideWhenUsed/>
+    <w:qFormat/>
+    <w:rsid w:val="008C5930"/>
+    <w:pPr>
+      <w:keepNext/>
+      <w:keepLines/>
+      <w:spacing w:before="120" w:after="40"/>
+      <w:outlineLvl w:val="3"/>
+    </w:pPr>
+    <w:rPr>
+      <w:rFonts w:eastAsiaTheme="majorEastAsia" w:cstheme="majorBidi"/>
+      <w:b/>
+      <w:iCs/>
+      <w:color w:val="A34A0D"/>
+      <w:sz w:val="28"/>
+    </w:rPr>
+  </w:style>
+  <w:style w:type="paragraph" w:styleId="Heading5">
+    <w:name w:val="heading 5"/>
+    <w:basedOn w:val="Normal"/>
+    <w:next w:val="Normal"/>
+    <w:link w:val="Heading5Char"/>
+    <w:uiPriority w:val="9"/>
+    <w:semiHidden/>
+    <w:unhideWhenUsed/>
+    <w:qFormat/>
+    <w:rsid w:val="008C5930"/>
+    <w:pPr>
+      <w:keepNext/>
+      <w:keepLines/>
+      <w:spacing w:after="0"/>
+      <w:outlineLvl w:val="4"/>
+    </w:pPr>
+    <w:rPr>
+      <w:rFonts w:eastAsiaTheme="majorEastAsia" w:cstheme="majorBidi"/>
+      <w:b/>
+      <w:color w:val="B2500E"/>
+    </w:rPr>
+  </w:style>
+  <w:style w:type="character" w:default="1" w:styleId="DefaultParagraphFont">
+    <w:name w:val="Default Paragraph Font"/>
+    <w:uiPriority w:val="1"/>
+    <w:semiHidden/>
+    <w:unhideWhenUsed/>
+  </w:style>
+  <w:style w:type="table" w:default="1" w:styleId="TableNormal">
+    <w:name w:val="Normal Table"/>
+    <w:uiPriority w:val="99"/>
+    <w:semiHidden/>
+    <w:unhideWhenUsed/>
+    <w:tblPr>
+      <w:tblInd w:w="0" w:type="dxa"/>
+      <w:tblCellMar>
+        <w:top w:w="0" w:type="dxa"/>
+        <w:left w:w="108" w:type="dxa"/>
+        <w:bottom w:w="0" w:type="dxa"/>
+        <w:right w:w="108" w:type="dxa"/>
+      </w:tblCellMar>
+    </w:tblPr>
+  </w:style>
+  <w:style w:type="numbering" w:default="1" w:styleId="NoList">
+    <w:name w:val="No List"/>
+    <w:uiPriority w:val="99"/>
+    <w:semiHidden/>
+    <w:unhideWhenUsed/>
+  </w:style>
+  <w:style w:type="paragraph" w:styleId="Header">
+    <w:name w:val="header"/>
+    <w:basedOn w:val="Normal"/>
+    <w:link w:val="HeaderChar"/>
+    <w:uiPriority w:val="99"/>
+    <w:unhideWhenUsed/>
+    <w:rsid w:val="008068A2"/>
+    <w:pPr>
+      <w:tabs>
+        <w:tab w:val="center" w:pos="4680"/>
+        <w:tab w:val="right" w:pos="9360"/>
+      </w:tabs>
+      <w:spacing w:after="0" w:line="240" w:lineRule="auto"/>
+    </w:pPr>
+  </w:style>
+  <w:style w:type="character" w:customStyle="1" w:styleId="HeaderChar">
+    <w:name w:val="Header Char"/>
+    <w:basedOn w:val="DefaultParagraphFont"/>
+    <w:link w:val="Header"/>
+    <w:uiPriority w:val="99"/>
+    <w:rsid w:val="008068A2"/>
+  </w:style>
+  <w:style w:type="paragraph" w:styleId="Footer">
+    <w:name w:val="footer"/>
+    <w:basedOn w:val="Normal"/>
+    <w:link w:val="FooterChar"/>
+    <w:uiPriority w:val="99"/>
+    <w:unhideWhenUsed/>
+    <w:rsid w:val="008068A2"/>
+    <w:pPr>
+      <w:tabs>
+        <w:tab w:val="center" w:pos="4680"/>
+        <w:tab w:val="right" w:pos="9360"/>
+      </w:tabs>
+      <w:spacing w:after="0" w:line="240" w:lineRule="auto"/>
+    </w:pPr>
+  </w:style>
+  <w:style w:type="character" w:customStyle="1" w:styleId="FooterChar">
+    <w:name w:val="Footer Char"/>
+    <w:basedOn w:val="DefaultParagraphFont"/>
+    <w:link w:val="Footer"/>
+    <w:uiPriority w:val="99"/>
+    <w:rsid w:val="008068A2"/>
+  </w:style>
+  <w:style w:type="paragraph" w:styleId="BalloonText">
+    <w:name w:val="Balloon Text"/>
+    <w:basedOn w:val="Normal"/>
+    <w:link w:val="BalloonTextChar"/>
+    <w:uiPriority w:val="99"/>
+    <w:semiHidden/>
+    <w:unhideWhenUsed/>
+    <w:rsid w:val="00564D7B"/>
+    <w:pPr>
+      <w:spacing w:after="0" w:line="240" w:lineRule="auto"/>
+    </w:pPr>
+    <w:rPr>
+      <w:rFonts w:ascii="Tahoma" w:hAnsi="Tahoma" w:cs="Tahoma"/>
+      <w:sz w:val="16"/>
+      <w:szCs w:val="16"/>
+    </w:rPr>
+  </w:style>
+  <w:style w:type="character" w:customStyle="1" w:styleId="BalloonTextChar">
+    <w:name w:val="Balloon Text Char"/>
+    <w:basedOn w:val="DefaultParagraphFont"/>
+    <w:link w:val="BalloonText"/>
+    <w:uiPriority w:val="99"/>
+    <w:semiHidden/>
+    <w:rsid w:val="00564D7B"/>
+    <w:rPr>
+      <w:rFonts w:ascii="Tahoma" w:hAnsi="Tahoma" w:cs="Tahoma"/>
+      <w:sz w:val="16"/>
+      <w:szCs w:val="16"/>
+    </w:rPr>
+  </w:style>
+  <w:style w:type="character" w:styleId="Hyperlink">
+    <w:name w:val="Hyperlink"/>
+    <w:basedOn w:val="DefaultParagraphFont"/>
+    <w:uiPriority w:val="99"/>
+    <w:unhideWhenUsed/>
+    <w:rsid w:val="0079324A"/>
+    <w:rPr>
+      <w:color w:val="0000FF" w:themeColor="hyperlink"/>
+      <w:u w:val="single"/>
+    </w:rPr>
+  </w:style>
+  <w:style w:type="character" w:customStyle="1" w:styleId="Heading1Char">
+    <w:name w:val="Heading 1 Char"/>
+    <w:basedOn w:val="DefaultParagraphFont"/>
+    <w:link w:val="Heading1"/>
+    <w:uiPriority w:val="9"/>
+    <w:rsid w:val="009254B7"/>
+    <w:rPr>
+      <w:rFonts w:eastAsiaTheme="majorEastAsia" w:cstheme="majorBidi"/>
+      <w:b/>
+      <w:color w:val="642D08"/>
+      <w:sz w:val="40"/>
+      <w:szCs w:val="32"/>
+    </w:rPr>
+  </w:style>
+  <w:style w:type="character" w:customStyle="1" w:styleId="Heading2Char">
+    <w:name w:val="Heading 2 Char"/>
+    <w:basedOn w:val="DefaultParagraphFont"/>
+    <w:link w:val="Heading2"/>
+    <w:uiPriority w:val="9"/>
+    <w:rsid w:val="006E55B4"/>
+    <w:rPr>
+      <w:rFonts w:eastAsiaTheme="majorEastAsia" w:cstheme="majorBidi"/>
+      <w:b/>
+      <w:bCs/>
+      <w:color w:val="7C380A"/>
+      <w:sz w:val="36"/>
+      <w:szCs w:val="36"/>
+    </w:rPr>
+  </w:style>
+  <w:style w:type="paragraph" w:styleId="NormalWeb">
+    <w:name w:val="Normal (Web)"/>
+    <w:basedOn w:val="Normal"/>
+    <w:uiPriority w:val="99"/>
+    <w:semiHidden/>
+    <w:unhideWhenUsed/>
+    <w:rsid w:val="00524789"/>
+    <w:pPr>
+      <w:spacing w:before="100" w:beforeAutospacing="1" w:after="100" w:afterAutospacing="1" w:line="240" w:lineRule="auto"/>
+    </w:pPr>
+    <w:rPr>
+      <w:rFonts w:ascii="Times New Roman" w:eastAsia="Times New Roman" w:hAnsi="Times New Roman" w:cs="Times New Roman"/>
+      <w:sz w:val="24"/>
+      <w:szCs w:val="24"/>
+    </w:rPr>
+  </w:style>
+  <w:style w:type="character" w:styleId="Strong">
+    <w:name w:val="Strong"/>
+    <w:basedOn w:val="DefaultParagraphFont"/>
+    <w:uiPriority w:val="22"/>
+    <w:qFormat/>
+    <w:rsid w:val="00524789"/>
+    <w:rPr>
+      <w:b/>
+      <w:bCs/>
+    </w:rPr>
+  </w:style>
+  <w:style w:type="character" w:customStyle="1" w:styleId="Heading3Char">
+    <w:name w:val="Heading 3 Char"/>
+    <w:basedOn w:val="DefaultParagraphFont"/>
+    <w:link w:val="Heading3"/>
+    <w:uiPriority w:val="9"/>
+    <w:rsid w:val="008C5930"/>
+    <w:rPr>
+      <w:rFonts w:eastAsiaTheme="majorEastAsia" w:cstheme="majorBidi"/>
+      <w:b/>
+      <w:color w:val="8F400B"/>
+      <w:sz w:val="32"/>
+      <w:szCs w:val="32"/>
+    </w:rPr>
+  </w:style>
+  <w:style w:type="character" w:customStyle="1" w:styleId="Heading4Char">
+    <w:name w:val="Heading 4 Char"/>
+    <w:basedOn w:val="DefaultParagraphFont"/>
+    <w:link w:val="Heading4"/>
+    <w:uiPriority w:val="9"/>
+    <w:rsid w:val="008C5930"/>
+    <w:rPr>
+      <w:rFonts w:eastAsiaTheme="majorEastAsia" w:cstheme="majorBidi"/>
+      <w:b/>
+      <w:iCs/>
+      <w:color w:val="A34A0D"/>
+      <w:sz w:val="28"/>
+    </w:rPr>
+  </w:style>
+  <w:style w:type="paragraph" w:styleId="ListParagraph">
+    <w:name w:val="List Paragraph"/>
+    <w:basedOn w:val="Normal"/>
+    <w:link w:val="ListParagraphChar"/>
+    <w:uiPriority w:val="34"/>
+    <w:qFormat/>
+    <w:rsid w:val="008617B5"/>
+    <w:pPr>
+      <w:ind w:left="720"/>
+      <w:contextualSpacing/>
+    </w:pPr>
+  </w:style>
+  <w:style w:type="character" w:styleId="FollowedHyperlink">
+    <w:name w:val="FollowedHyperlink"/>
+    <w:basedOn w:val="DefaultParagraphFont"/>
+    <w:uiPriority w:val="99"/>
+    <w:semiHidden/>
+    <w:unhideWhenUsed/>
+    <w:rsid w:val="00C0490B"/>
+    <w:rPr>
+      <w:color w:val="800080" w:themeColor="followedHyperlink"/>
+      <w:u w:val="single"/>
+    </w:rPr>
+  </w:style>
+  <w:style w:type="character" w:customStyle="1" w:styleId="Heading5Char">
+    <w:name w:val="Heading 5 Char"/>
+    <w:basedOn w:val="DefaultParagraphFont"/>
+    <w:link w:val="Heading5"/>
+    <w:uiPriority w:val="9"/>
+    <w:semiHidden/>
+    <w:rsid w:val="008C5930"/>
+    <w:rPr>
+      <w:rFonts w:eastAsiaTheme="majorEastAsia" w:cstheme="majorBidi"/>
+      <w:b/>
+      <w:color w:val="B2500E"/>
+    </w:rPr>
+  </w:style>
+  <w:style w:type="paragraph" w:customStyle="1" w:styleId="Code">
+    <w:name w:val="Code"/>
+    <w:basedOn w:val="Normal"/>
+    <w:link w:val="CodeChar"/>
+    <w:qFormat/>
+    <w:rsid w:val="008063E1"/>
+    <w:rPr>
+      <w:rFonts w:ascii="Consolas" w:hAnsi="Consolas"/>
+      <w:b/>
+      <w:noProof/>
+    </w:rPr>
+  </w:style>
+  <w:style w:type="character" w:customStyle="1" w:styleId="CodeChar">
+    <w:name w:val="Code Char"/>
+    <w:basedOn w:val="DefaultParagraphFont"/>
+    <w:link w:val="Code"/>
+    <w:rsid w:val="008063E1"/>
+    <w:rPr>
+      <w:rFonts w:ascii="Consolas" w:hAnsi="Consolas"/>
+      <w:b/>
+      <w:noProof/>
+    </w:rPr>
+  </w:style>
+  <w:style w:type="table" w:styleId="TableGrid">
+    <w:name w:val="Table Grid"/>
+    <w:basedOn w:val="TableNormal"/>
+    <w:uiPriority w:val="59"/>
+    <w:rsid w:val="00763912"/>
+    <w:pPr>
+      <w:spacing w:after="0" w:line="240" w:lineRule="auto"/>
+    </w:pPr>
+    <w:tblPr>
+      <w:tblBorders>
+        <w:top w:val="single" w:sz="4" w:space="0" w:color="auto"/>
+        <w:left w:val="single" w:sz="4" w:space="0" w:color="auto"/>
+        <w:bottom w:val="single" w:sz="4" w:space="0" w:color="auto"/>
+        <w:right w:val="single" w:sz="4" w:space="0" w:color="auto"/>
+        <w:insideH w:val="single" w:sz="4" w:space="0" w:color="auto"/>
+        <w:insideV w:val="single" w:sz="4" w:space="0" w:color="auto"/>
+      </w:tblBorders>
+    </w:tblPr>
+  </w:style>
+  <w:style w:type="character" w:customStyle="1" w:styleId="tgc">
+    <w:name w:val="_tgc"/>
+    <w:basedOn w:val="DefaultParagraphFont"/>
+    <w:rsid w:val="00D8395C"/>
+  </w:style>
+  <w:style w:type="paragraph" w:customStyle="1" w:styleId="Index">
+    <w:name w:val="Index"/>
+    <w:basedOn w:val="Normal"/>
+    <w:qFormat/>
+    <w:rsid w:val="005054C7"/>
+    <w:pPr>
+      <w:suppressLineNumbers/>
+      <w:spacing w:before="0" w:after="200"/>
+    </w:pPr>
+    <w:rPr>
+      <w:rFonts w:cs="FreeSans"/>
+    </w:rPr>
+  </w:style>
+  <w:style w:type="character" w:customStyle="1" w:styleId="ListParagraphChar">
+    <w:name w:val="List Paragraph Char"/>
+    <w:basedOn w:val="DefaultParagraphFont"/>
+    <w:link w:val="ListParagraph"/>
+    <w:uiPriority w:val="34"/>
+    <w:qFormat/>
+    <w:rsid w:val="005054C7"/>
+  </w:style>
+  <w:style w:type="character" w:customStyle="1" w:styleId="InternetLink">
+    <w:name w:val="Internet Link"/>
+    <w:basedOn w:val="DefaultParagraphFont"/>
+    <w:uiPriority w:val="99"/>
+    <w:unhideWhenUsed/>
+    <w:rsid w:val="005054C7"/>
+    <w:rPr>
+      <w:color w:val="0000FF" w:themeColor="hyperlink"/>
+      <w:u w:val="single"/>
+    </w:rPr>
+  </w:style>
+</w:styles>
+</file>
+
+<file path=word/stylesWithEffects.xml><?xml version="1.0" encoding="utf-8"?>
+<w:styles xmlns:wpc="http://schemas.microsoft.com/office/word/2010/wordprocessingCanvas" xmlns:mc="http://schemas.openxmlformats.org/markup-compatibility/2006" xmlns:o="urn:schemas-microsoft-com:office:office" xmlns:r="http://schemas.openxmlformats.org/officeDocument/2006/relationships" xmlns:m="http://schemas.openxmlformats.org/officeDocument/2006/math" xmlns:v="urn:schemas-microsoft-com:vml" xmlns:wp14="http://schemas.microsoft.com/office/word/2010/wordprocessingDrawing" xmlns:wp="http://schemas.openxmlformats.org/drawingml/2006/wordprocessingDrawing" xmlns:w10="urn:schemas-microsoft-com:office:word" xmlns:w="http://schemas.openxmlformats.org/wordprocessingml/2006/main" xmlns:w14="http://schemas.microsoft.com/office/word/2010/wordml" xmlns:wpg="http://schemas.microsoft.com/office/word/2010/wordprocessingGroup" xmlns:wpi="http://schemas.microsoft.com/office/word/2010/wordprocessingInk" xmlns:wne="http://schemas.microsoft.com/office/word/2006/wordml" xmlns:wps="http://schemas.microsoft.com/office/word/2010/wordprocessingShape" mc:Ignorable="w14 wp14">
+  <w:docDefaults>
+    <w:rPrDefault>
+      <w:rPr>
+        <w:rFonts w:asciiTheme="minorHAnsi" w:eastAsiaTheme="minorHAnsi" w:hAnsiTheme="minorHAnsi" w:cstheme="minorBidi"/>
+        <w:sz w:val="22"/>
+        <w:szCs w:val="22"/>
+        <w:lang w:val="en-US" w:eastAsia="en-US" w:bidi="ar-SA"/>
+      </w:rPr>
+    </w:rPrDefault>
+    <w:pPrDefault>
+      <w:pPr>
+        <w:spacing w:after="200" w:line="276" w:lineRule="auto"/>
+      </w:pPr>
+    </w:pPrDefault>
+  </w:docDefaults>
+  <w:latentStyles w:defLockedState="0" w:defUIPriority="99" w:defSemiHidden="1" w:defUnhideWhenUsed="1" w:defQFormat="0" w:count="267">
+    <w:lsdException w:name="Normal" w:semiHidden="0" w:uiPriority="0" w:unhideWhenUsed="0" w:qFormat="1"/>
+    <w:lsdException w:name="heading 1" w:semiHidden="0" w:uiPriority="9" w:unhideWhenUsed="0" w:qFormat="1"/>
+    <w:lsdException w:name="heading 2" w:uiPriority="9" w:qFormat="1"/>
+    <w:lsdException w:name="heading 3" w:uiPriority="9" w:qFormat="1"/>
+    <w:lsdException w:name="heading 4" w:uiPriority="9" w:qFormat="1"/>
+    <w:lsdException w:name="heading 5" w:uiPriority="9" w:qFormat="1"/>
+    <w:lsdException w:name="heading 6" w:uiPriority="9" w:qFormat="1"/>
+    <w:lsdException w:name="heading 7" w:uiPriority="9" w:qFormat="1"/>
+    <w:lsdException w:name="heading 8" w:uiPriority="9" w:qFormat="1"/>
+    <w:lsdException w:name="heading 9" w:uiPriority="9" w:qFormat="1"/>
+    <w:lsdException w:name="toc 1" w:uiPriority="39"/>
+    <w:lsdException w:name="toc 2" w:uiPriority="39"/>
+    <w:lsdException w:name="toc 3" w:uiPriority="39"/>
+    <w:lsdException w:name="toc 4" w:uiPriority="39"/>
+    <w:lsdException w:name="toc 5" w:uiPriority="39"/>
+    <w:lsdException w:name="toc 6" w:uiPriority="39"/>
+    <w:lsdException w:name="toc 7" w:uiPriority="39"/>
+    <w:lsdException w:name="toc 8" w:uiPriority="39"/>
+    <w:lsdException w:name="toc 9" w:uiPriority="39"/>
+    <w:lsdException w:name="caption" w:uiPriority="35" w:qFormat="1"/>
+    <w:lsdException w:name="Title" w:semiHidden="0" w:uiPriority="10" w:unhideWhenUsed="0"/>
+    <w:lsdException w:name="Default Paragraph Font" w:uiPriority="1"/>
+    <w:lsdException w:name="Subtitle" w:semiHidden="0" w:uiPriority="11" w:unhideWhenUsed="0"/>
+    <w:lsdException w:name="Strong" w:semiHidden="0" w:uiPriority="22" w:unhideWhenUsed="0" w:qFormat="1"/>
+    <w:lsdException w:name="Emphasis" w:semiHidden="0" w:uiPriority="20" w:unhideWhenUsed="0"/>
+    <w:lsdException w:name="Normal Table" w:semiHidden="0" w:unhideWhenUsed="0"/>
+    <w:lsdException w:name="Table Web 3" w:semiHidden="0" w:unhideWhenUsed="0"/>
+    <w:lsdException w:name="Table Grid" w:semiHidden="0" w:uiPriority="59" w:unhideWhenUsed="0"/>
+    <w:lsdException w:name="Table Theme" w:semiHidden="0" w:unhideWhenUsed="0"/>
+    <w:lsdException w:name="Placeholder Text" w:unhideWhenUsed="0"/>
+    <w:lsdException w:name="No Spacing" w:semiHidden="0" w:uiPriority="1" w:unhideWhenUsed="0"/>
+    <w:lsdException w:name="Light Shading" w:semiHidden="0" w:uiPriority="60" w:unhideWhenUsed="0"/>
+    <w:lsdException w:name="Light List" w:semiHidden="0" w:uiPriority="61" w:unhideWhenUsed="0"/>
+    <w:lsdException w:name="Light Grid" w:semiHidden="0" w:uiPriority="62" w:unhideWhenUsed="0"/>
+    <w:lsdException w:name="Medium Shading 1" w:semiHidden="0" w:uiPriority="63" w:unhideWhenUsed="0"/>
+    <w:lsdException w:name="Medium Shading 2" w:semiHidden="0" w:uiPriority="64" w:unhideWhenUsed="0"/>
+    <w:lsdException w:name="Medium List 1" w:semiHidden="0" w:uiPriority="65" w:unhideWhenUsed="0"/>
+    <w:lsdException w:name="Medium List 2" w:semiHidden="0" w:uiPriority="66" w:unhideWhenUsed="0"/>
+    <w:lsdException w:name="Medium Grid 1" w:semiHidden="0" w:uiPriority="67" w:unhideWhenUsed="0"/>
+    <w:lsdException w:name="Medium Grid 2" w:semiHidden="0" w:uiPriority="68" w:unhideWhenUsed="0"/>
+    <w:lsdException w:name="Medium Grid 3" w:semiHidden="0" w:uiPriority="69" w:unhideWhenUsed="0"/>
+    <w:lsdException w:name="Dark List" w:semiHidden="0" w:uiPriority="70" w:unhideWhenUsed="0"/>
+    <w:lsdException w:name="Colorful Shading" w:semiHidden="0" w:uiPriority="71" w:unhideWhenUsed="0"/>
+    <w:lsdException w:name="Colorful List" w:semiHidden="0" w:uiPriority="72" w:unhideWhenUsed="0"/>
+    <w:lsdException w:name="Colorful Grid" w:semiHidden="0" w:uiPriority="73" w:unhideWhenUsed="0"/>
+    <w:lsdException w:name="Light Shading Accent 1" w:semiHidden="0" w:uiPriority="60" w:unhideWhenUsed="0"/>
+    <w:lsdException w:name="Light List Accent 1" w:semiHidden="0" w:uiPriority="61" w:unhideWhenUsed="0"/>
+    <w:lsdException w:name="Light Grid Accent 1" w:semiHidden="0" w:uiPriority="62" w:unhideWhenUsed="0"/>
+    <w:lsdException w:name="Medium Shading 1 Accent 1" w:semiHidden="0" w:uiPriority="63" w:unhideWhenUsed="0"/>
+    <w:lsdException w:name="Medium Shading 2 Accent 1" w:semiHidden="0" w:uiPriority="64" w:unhideWhenUsed="0"/>
+    <w:lsdException w:name="Medium List 1 Accent 1" w:semiHidden="0" w:uiPriority="65" w:unhideWhenUsed="0"/>
+    <w:lsdException w:name="Revision" w:unhideWhenUsed="0"/>
+    <w:lsdException w:name="List Paragraph" w:semiHidden="0" w:uiPriority="34" w:unhideWhenUsed="0" w:qFormat="1"/>
+    <w:lsdException w:name="Quote" w:semiHidden="0" w:uiPriority="29" w:unhideWhenUsed="0"/>
+    <w:lsdException w:name="Intense Quote" w:semiHidden="0" w:uiPriority="30" w:unhideWhenUsed="0"/>
+    <w:lsdException w:name="Medium List 2 Accent 1" w:semiHidden="0" w:uiPriority="66" w:unhideWhenUsed="0"/>
+    <w:lsdException w:name="Medium Grid 1 Accent 1" w:semiHidden="0" w:uiPriority="67" w:unhideWhenUsed="0"/>
+    <w:lsdException w:name="Medium Grid 2 Accent 1" w:semiHidden="0" w:uiPriority="68" w:unhideWhenUsed="0"/>
+    <w:lsdException w:name="Medium Grid 3 Accent 1" w:semiHidden="0" w:uiPriority="69" w:unhideWhenUsed="0"/>
+    <w:lsdException w:name="Dark List Accent 1" w:semiHidden="0" w:uiPriority="70" w:unhideWhenUsed="0"/>
+    <w:lsdException w:name="Colorful Shading Accent 1" w:semiHidden="0" w:uiPriority="71" w:unhideWhenUsed="0"/>
+    <w:lsdException w:name="Colorful List Accent 1" w:semiHidden="0" w:uiPriority="72" w:unhideWhenUsed="0"/>
+    <w:lsdException w:name="Colorful Grid Accent 1" w:semiHidden="0" w:uiPriority="73" w:unhideWhenUsed="0"/>
+    <w:lsdException w:name="Light Shading Accent 2" w:semiHidden="0" w:uiPriority="60" w:unhideWhenUsed="0"/>
+    <w:lsdException w:name="Light List Accent 2" w:semiHidden="0" w:uiPriority="61" w:unhideWhenUsed="0"/>
+    <w:lsdException w:name="Light Grid Accent 2" w:semiHidden="0" w:uiPriority="62" w:unhideWhenUsed="0"/>
+    <w:lsdException w:name="Medium Shading 1 Accent 2" w:semiHidden="0" w:uiPriority="63" w:unhideWhenUsed="0"/>
+    <w:lsdException w:name="Medium Shading 2 Accent 2" w:semiHidden="0" w:uiPriority="64" w:unhideWhenUsed="0"/>
+    <w:lsdException w:name="Medium List 1 Accent 2" w:semiHidden="0" w:uiPriority="65" w:unhideWhenUsed="0"/>
+    <w:lsdException w:name="Medium List 2 Accent 2" w:semiHidden="0" w:uiPriority="66" w:unhideWhenUsed="0"/>
+    <w:lsdException w:name="Medium Grid 1 Accent 2" w:semiHidden="0" w:uiPriority="67" w:unhideWhenUsed="0"/>
+    <w:lsdException w:name="Medium Grid 2 Accent 2" w:semiHidden="0" w:uiPriority="68" w:unhideWhenUsed="0"/>
+    <w:lsdException w:name="Medium Grid 3 Accent 2" w:semiHidden="0" w:uiPriority="69" w:unhideWhenUsed="0"/>
+    <w:lsdException w:name="Dark List Accent 2" w:semiHidden="0" w:uiPriority="70" w:unhideWhenUsed="0"/>
+    <w:lsdException w:name="Colorful Shading Accent 2" w:semiHidden="0" w:uiPriority="71" w:unhideWhenUsed="0"/>
+    <w:lsdException w:name="Colorful List Accent 2" w:semiHidden="0" w:uiPriority="72" w:unhideWhenUsed="0"/>
+    <w:lsdException w:name="Colorful Grid Accent 2" w:semiHidden="0" w:uiPriority="73" w:unhideWhenUsed="0"/>
+    <w:lsdException w:name="Light Shading Accent 3" w:semiHidden="0" w:uiPriority="60" w:unhideWhenUsed="0"/>
+    <w:lsdException w:name="Light List Accent 3" w:semiHidden="0" w:uiPriority="61" w:unhideWhenUsed="0"/>
+    <w:lsdException w:name="Light Grid Accent 3" w:semiHidden="0" w:uiPriority="62" w:unhideWhenUsed="0"/>
+    <w:lsdException w:name="Medium Shading 1 Accent 3" w:semiHidden="0" w:uiPriority="63" w:unhideWhenUsed="0"/>
+    <w:lsdException w:name="Medium Shading 2 Accent 3" w:semiHidden="0" w:uiPriority="64" w:unhideWhenUsed="0"/>
+    <w:lsdException w:name="Medium List 1 Accent 3" w:semiHidden="0" w:uiPriority="65" w:unhideWhenUsed="0"/>
+    <w:lsdException w:name="Medium List 2 Accent 3" w:semiHidden="0" w:uiPriority="66" w:unhideWhenUsed="0"/>
+    <w:lsdException w:name="Medium Grid 1 Accent 3" w:semiHidden="0" w:uiPriority="67" w:unhideWhenUsed="0"/>
+    <w:lsdException w:name="Medium Grid 2 Accent 3" w:semiHidden="0" w:uiPriority="68" w:unhideWhenUsed="0"/>
+    <w:lsdException w:name="Medium Grid 3 Accent 3" w:semiHidden="0" w:uiPriority="69" w:unhideWhenUsed="0"/>
+    <w:lsdException w:name="Dark List Accent 3" w:semiHidden="0" w:uiPriority="70" w:unhideWhenUsed="0"/>
+    <w:lsdException w:name="Colorful Shading Accent 3" w:semiHidden="0" w:uiPriority="71" w:unhideWhenUsed="0"/>
+    <w:lsdException w:name="Colorful List Accent 3" w:semiHidden="0" w:uiPriority="72" w:unhideWhenUsed="0"/>
+    <w:lsdException w:name="Colorful Grid Accent 3" w:semiHidden="0" w:uiPriority="73" w:unhideWhenUsed="0"/>
+    <w:lsdException w:name="Light Shading Accent 4" w:semiHidden="0" w:uiPriority="60" w:unhideWhenUsed="0"/>
+    <w:lsdException w:name="Light List Accent 4" w:semiHidden="0" w:uiPriority="61" w:unhideWhenUsed="0"/>
+    <w:lsdException w:name="Light Grid Accent 4" w:semiHidden="0" w:uiPriority="62" w:unhideWhenUsed="0"/>
+    <w:lsdException w:name="Medium Shading 1 Accent 4" w:semiHidden="0" w:uiPriority="63" w:unhideWhenUsed="0"/>
+    <w:lsdException w:name="Medium Shading 2 Accent 4" w:semiHidden="0" w:uiPriority="64" w:unhideWhenUsed="0"/>
+    <w:lsdException w:name="Medium List 1 Accent 4" w:semiHidden="0" w:uiPriority="65" w:unhideWhenUsed="0"/>
+    <w:lsdException w:name="Medium List 2 Accent 4" w:semiHidden="0" w:uiPriority="66" w:unhideWhenUsed="0"/>
+    <w:lsdException w:name="Medium Grid 1 Accent 4" w:semiHidden="0" w:uiPriority="67" w:unhideWhenUsed="0"/>
+    <w:lsdException w:name="Medium Grid 2 Accent 4" w:semiHidden="0" w:uiPriority="68" w:unhideWhenUsed="0"/>
+    <w:lsdException w:name="Medium Grid 3 Accent 4" w:semiHidden="0" w:uiPriority="69" w:unhideWhenUsed="0"/>
+    <w:lsdException w:name="Dark List Accent 4" w:semiHidden="0" w:uiPriority="70" w:unhideWhenUsed="0"/>
+    <w:lsdException w:name="Colorful Shading Accent 4" w:semiHidden="0" w:uiPriority="71" w:unhideWhenUsed="0"/>
+    <w:lsdException w:name="Colorful List Accent 4" w:semiHidden="0" w:uiPriority="72" w:unhideWhenUsed="0"/>
+    <w:lsdException w:name="Colorful Grid Accent 4" w:semiHidden="0" w:uiPriority="73" w:unhideWhenUsed="0"/>
+    <w:lsdException w:name="Light Shading Accent 5" w:semiHidden="0" w:uiPriority="60" w:unhideWhenUsed="0"/>
+    <w:lsdException w:name="Light List Accent 5" w:semiHidden="0" w:uiPriority="61" w:unhideWhenUsed="0"/>
+    <w:lsdException w:name="Light Grid Accent 5" w:semiHidden="0" w:uiPriority="62" w:unhideWhenUsed="0"/>
+    <w:lsdException w:name="Medium Shading 1 Accent 5" w:semiHidden="0" w:uiPriority="63" w:unhideWhenUsed="0"/>
+    <w:lsdException w:name="Medium Shading 2 Accent 5" w:semiHidden="0" w:uiPriority="64" w:unhideWhenUsed="0"/>
+    <w:lsdException w:name="Medium List 1 Accent 5" w:semiHidden="0" w:uiPriority="65" w:unhideWhenUsed="0"/>
+    <w:lsdException w:name="Medium List 2 Accent 5" w:semiHidden="0" w:uiPriority="66" w:unhideWhenUsed="0"/>
+    <w:lsdException w:name="Medium Grid 1 Accent 5" w:semiHidden="0" w:uiPriority="67" w:unhideWhenUsed="0"/>
+    <w:lsdException w:name="Medium Grid 2 Accent 5" w:semiHidden="0" w:uiPriority="68" w:unhideWhenUsed="0"/>
+    <w:lsdException w:name="Medium Grid 3 Accent 5" w:semiHidden="0" w:uiPriority="69" w:unhideWhenUsed="0"/>
+    <w:lsdException w:name="Dark List Accent 5" w:semiHidden="0" w:uiPriority="70" w:unhideWhenUsed="0"/>
+    <w:lsdException w:name="Colorful Shading Accent 5" w:semiHidden="0" w:uiPriority="71" w:unhideWhenUsed="0"/>
+    <w:lsdException w:name="Colorful List Accent 5" w:semiHidden="0" w:uiPriority="72" w:unhideWhenUsed="0"/>
+    <w:lsdException w:name="Colorful Grid Accent 5" w:semiHidden="0" w:uiPriority="73" w:unhideWhenUsed="0"/>
+    <w:lsdException w:name="Light Shading Accent 6" w:semiHidden="0" w:uiPriority="60" w:unhideWhenUsed="0"/>
+    <w:lsdException w:name="Light List Accent 6" w:semiHidden="0" w:uiPriority="61" w:unhideWhenUsed="0"/>
+    <w:lsdException w:name="Light Grid Accent 6" w:semiHidden="0" w:uiPriority="62" w:unhideWhenUsed="0"/>
+    <w:lsdException w:name="Medium Shading 1 Accent 6" w:semiHidden="0" w:uiPriority="63" w:unhideWhenUsed="0"/>
+    <w:lsdException w:name="Medium Shading 2 Accent 6" w:semiHidden="0" w:uiPriority="64" w:unhideWhenUsed="0"/>
+    <w:lsdException w:name="Medium List 1 Accent 6" w:semiHidden="0" w:uiPriority="65" w:unhideWhenUsed="0"/>
+    <w:lsdException w:name="Medium List 2 Accent 6" w:semiHidden="0" w:uiPriority="66" w:unhideWhenUsed="0"/>
+    <w:lsdException w:name="Medium Grid 1 Accent 6" w:semiHidden="0" w:uiPriority="67" w:unhideWhenUsed="0"/>
+    <w:lsdException w:name="Medium Grid 2 Accent 6" w:semiHidden="0" w:uiPriority="68" w:unhideWhenUsed="0"/>
+    <w:lsdException w:name="Medium Grid 3 Accent 6" w:semiHidden="0" w:uiPriority="69" w:unhideWhenUsed="0"/>
+    <w:lsdException w:name="Dark List Accent 6" w:semiHidden="0" w:uiPriority="70" w:unhideWhenUsed="0"/>
+    <w:lsdException w:name="Colorful Shading Accent 6" w:semiHidden="0" w:uiPriority="71" w:unhideWhenUsed="0"/>
+    <w:lsdException w:name="Colorful List Accent 6" w:semiHidden="0" w:uiPriority="72" w:unhideWhenUsed="0"/>
+    <w:lsdException w:name="Colorful Grid Accent 6" w:semiHidden="0" w:uiPriority="73" w:unhideWhenUsed="0"/>
+    <w:lsdException w:name="Subtle Emphasis" w:semiHidden="0" w:uiPriority="19" w:unhideWhenUsed="0"/>
+    <w:lsdException w:name="Intense Emphasis" w:semiHidden="0" w:uiPriority="21" w:unhideWhenUsed="0"/>
+    <w:lsdException w:name="Subtle Reference" w:semiHidden="0" w:uiPriority="31" w:unhideWhenUsed="0"/>
+    <w:lsdException w:name="Intense Reference" w:semiHidden="0" w:uiPriority="32" w:unhideWhenUsed="0"/>
+    <w:lsdException w:name="Book Title" w:semiHidden="0" w:uiPriority="33" w:unhideWhenUsed="0"/>
+    <w:lsdException w:name="Bibliography" w:uiPriority="37"/>
+    <w:lsdException w:name="TOC Heading" w:uiPriority="39" w:qFormat="1"/>
   </w:latentStyles>
   <w:style w:type="paragraph" w:default="1" w:styleId="Normal">
     <w:name w:val="Normal"/>
@@ -4835,7 +5178,7 @@
 </file>
 
 <file path=customXml/itemProps1.xml><?xml version="1.0" encoding="utf-8"?>
-<ds:datastoreItem xmlns:ds="http://schemas.openxmlformats.org/officeDocument/2006/customXml" ds:itemID="{6F389F89-F641-4E03-ADA0-ABAB18D2BA87}">
+<ds:datastoreItem xmlns:ds="http://schemas.openxmlformats.org/officeDocument/2006/customXml" ds:itemID="{3F412A89-51B5-48A7-82AD-2FEF93360EB6}">
   <ds:schemaRefs>
     <ds:schemaRef ds:uri="http://schemas.openxmlformats.org/officeDocument/2006/bibliography"/>
   </ds:schemaRefs>

</xml_diff>